<commit_message>
update_GDD_1.4 Changing "covers" from NA to the right requirements Removing "port" as input from GPIO related API's
</commit_message>
<xml_diff>
--- a/Software Specification/Architecture/GDD/GDD.docx
+++ b/Software Specification/Architecture/GDD/GDD.docx
@@ -103,7 +103,7 @@
           <w:sz w:val="36"/>
           <w:szCs w:val="36"/>
         </w:rPr>
-        <w:t>Version 1.3</w:t>
+        <w:t>Version 1.4</w:t>
       </w:r>
     </w:p>
     <w:p>
@@ -490,9 +490,9 @@
       </w:tblPr>
       <w:tblGrid>
         <w:gridCol w:w="1165"/>
-        <w:gridCol w:w="2700"/>
+        <w:gridCol w:w="2698"/>
         <w:gridCol w:w="1440"/>
-        <w:gridCol w:w="4500"/>
+        <w:gridCol w:w="4502"/>
         <w:gridCol w:w="1345"/>
       </w:tblGrid>
       <w:tr>
@@ -1171,25 +1171,7 @@
                 <w:sz w:val="28"/>
                 <w:szCs w:val="28"/>
               </w:rPr>
-              <w:t>Adding output signal to Read Input Control which is “</w:t>
-            </w:r>
-            <w:proofErr w:type="spellStart"/>
-            <w:r>
-              <w:rPr>
-                <w:rFonts w:asciiTheme="minorHAnsi" w:eastAsiaTheme="minorHAnsi" w:hAnsiTheme="minorHAnsi" w:cstheme="minorBidi"/>
-                <w:sz w:val="28"/>
-                <w:szCs w:val="28"/>
-              </w:rPr>
-              <w:t>Signal_DisplayedMsg</w:t>
-            </w:r>
-            <w:proofErr w:type="spellEnd"/>
-            <w:r>
-              <w:rPr>
-                <w:rFonts w:asciiTheme="minorHAnsi" w:eastAsiaTheme="minorHAnsi" w:hAnsiTheme="minorHAnsi" w:cstheme="minorBidi"/>
-                <w:sz w:val="28"/>
-                <w:szCs w:val="28"/>
-              </w:rPr>
-              <w:t>”</w:t>
+              <w:t>Adding output signal to Read Input Control which is “Signal_DisplayedMsg”</w:t>
             </w:r>
           </w:p>
           <w:p>
@@ -1320,7 +1302,6 @@
               </w:rPr>
               <w:t>Changing the range of “</w:t>
             </w:r>
-            <w:proofErr w:type="spellStart"/>
             <w:r>
               <w:rPr>
                 <w:rFonts w:asciiTheme="minorHAnsi" w:eastAsiaTheme="minorHAnsi" w:hAnsiTheme="minorHAnsi" w:cstheme="minorBidi"/>
@@ -1329,7 +1310,6 @@
               </w:rPr>
               <w:t>Signal_Operator</w:t>
             </w:r>
-            <w:proofErr w:type="spellEnd"/>
             <w:r>
               <w:rPr>
                 <w:rFonts w:asciiTheme="minorHAnsi" w:eastAsiaTheme="minorHAnsi" w:hAnsiTheme="minorHAnsi" w:cstheme="minorBidi"/>
@@ -1347,25 +1327,7 @@
                 <w:sz w:val="28"/>
                 <w:szCs w:val="28"/>
               </w:rPr>
-              <w:t xml:space="preserve">{A…D, </w:t>
-            </w:r>
-            <w:proofErr w:type="gramStart"/>
-            <w:r>
-              <w:rPr>
-                <w:rFonts w:asciiTheme="minorHAnsi" w:eastAsiaTheme="minorHAnsi" w:hAnsiTheme="minorHAnsi" w:cstheme="minorBidi"/>
-                <w:sz w:val="28"/>
-                <w:szCs w:val="28"/>
-              </w:rPr>
-              <w:t>*,#</w:t>
-            </w:r>
-            <w:proofErr w:type="gramEnd"/>
-            <w:r>
-              <w:rPr>
-                <w:rFonts w:asciiTheme="minorHAnsi" w:eastAsiaTheme="minorHAnsi" w:hAnsiTheme="minorHAnsi" w:cstheme="minorBidi"/>
-                <w:sz w:val="28"/>
-                <w:szCs w:val="28"/>
-              </w:rPr>
-              <w:t xml:space="preserve">} </w:t>
+              <w:t xml:space="preserve">{A…D, *,#} </w:t>
             </w:r>
             <w:r>
               <w:rPr>
@@ -1404,22 +1366,11 @@
                 <w:sz w:val="28"/>
                 <w:szCs w:val="28"/>
               </w:rPr>
-              <w:t xml:space="preserve">Changing the output signal of Buzzer Control </w:t>
-            </w:r>
-            <w:proofErr w:type="gramStart"/>
-            <w:r>
-              <w:rPr>
-                <w:rFonts w:asciiTheme="minorHAnsi" w:eastAsiaTheme="minorHAnsi" w:hAnsiTheme="minorHAnsi" w:cstheme="minorBidi"/>
-                <w:sz w:val="28"/>
-                <w:szCs w:val="28"/>
-              </w:rPr>
-              <w:t xml:space="preserve">from </w:t>
+              <w:t xml:space="preserve">Changing the output signal of Buzzer Control from </w:t>
             </w:r>
             <w:r>
               <w:t xml:space="preserve"> “</w:t>
             </w:r>
-            <w:proofErr w:type="spellStart"/>
-            <w:proofErr w:type="gramEnd"/>
             <w:r>
               <w:rPr>
                 <w:rFonts w:asciiTheme="minorHAnsi" w:eastAsiaTheme="minorHAnsi" w:hAnsiTheme="minorHAnsi" w:cstheme="minorBidi"/>
@@ -1428,7 +1379,6 @@
               </w:rPr>
               <w:t>Signal_RunningTone</w:t>
             </w:r>
-            <w:proofErr w:type="spellEnd"/>
             <w:r>
               <w:rPr>
                 <w:rFonts w:asciiTheme="minorHAnsi" w:eastAsiaTheme="minorHAnsi" w:hAnsiTheme="minorHAnsi" w:cstheme="minorBidi"/>
@@ -1445,23 +1395,13 @@
               </w:rPr>
               <w:t xml:space="preserve"> </w:t>
             </w:r>
-            <w:proofErr w:type="spellStart"/>
-            <w:r>
-              <w:rPr>
-                <w:rFonts w:asciiTheme="minorHAnsi" w:eastAsiaTheme="minorHAnsi" w:hAnsiTheme="minorHAnsi" w:cstheme="minorBidi"/>
-                <w:sz w:val="28"/>
-                <w:szCs w:val="28"/>
-              </w:rPr>
-              <w:t>Signal_RunningFreq</w:t>
-            </w:r>
-            <w:proofErr w:type="spellEnd"/>
-            <w:r>
-              <w:rPr>
-                <w:rFonts w:asciiTheme="minorHAnsi" w:eastAsiaTheme="minorHAnsi" w:hAnsiTheme="minorHAnsi" w:cstheme="minorBidi"/>
-                <w:sz w:val="28"/>
-                <w:szCs w:val="28"/>
-              </w:rPr>
-              <w:t>” and “</w:t>
+            <w:r>
+              <w:rPr>
+                <w:rFonts w:asciiTheme="minorHAnsi" w:eastAsiaTheme="minorHAnsi" w:hAnsiTheme="minorHAnsi" w:cstheme="minorBidi"/>
+                <w:sz w:val="28"/>
+                <w:szCs w:val="28"/>
+              </w:rPr>
+              <w:t>Signal_RunningFreq” and “</w:t>
             </w:r>
             <w:r>
               <w:rPr>
@@ -1471,23 +1411,13 @@
               </w:rPr>
               <w:t xml:space="preserve"> </w:t>
             </w:r>
-            <w:proofErr w:type="spellStart"/>
-            <w:r>
-              <w:rPr>
-                <w:rFonts w:asciiTheme="minorHAnsi" w:eastAsiaTheme="minorHAnsi" w:hAnsiTheme="minorHAnsi" w:cstheme="minorBidi"/>
-                <w:sz w:val="28"/>
-                <w:szCs w:val="28"/>
-              </w:rPr>
-              <w:t>Signal_RunningDuty</w:t>
-            </w:r>
-            <w:proofErr w:type="spellEnd"/>
-            <w:r>
-              <w:rPr>
-                <w:rFonts w:asciiTheme="minorHAnsi" w:eastAsiaTheme="minorHAnsi" w:hAnsiTheme="minorHAnsi" w:cstheme="minorBidi"/>
-                <w:sz w:val="28"/>
-                <w:szCs w:val="28"/>
-              </w:rPr>
-              <w:t>”</w:t>
+            <w:r>
+              <w:rPr>
+                <w:rFonts w:asciiTheme="minorHAnsi" w:eastAsiaTheme="minorHAnsi" w:hAnsiTheme="minorHAnsi" w:cstheme="minorBidi"/>
+                <w:sz w:val="28"/>
+                <w:szCs w:val="28"/>
+              </w:rPr>
+              <w:t>Signal_RunningDuty”</w:t>
             </w:r>
           </w:p>
           <w:p>
@@ -1789,7 +1719,6 @@
               </w:rPr>
               <w:t>Removing signal “</w:t>
             </w:r>
-            <w:proofErr w:type="spellStart"/>
             <w:r>
               <w:rPr>
                 <w:rFonts w:asciiTheme="minorHAnsi" w:eastAsiaTheme="minorHAnsi" w:hAnsiTheme="minorHAnsi" w:cstheme="minorBidi"/>
@@ -1798,7 +1727,6 @@
               </w:rPr>
               <w:t>Signal_OnOffState</w:t>
             </w:r>
-            <w:proofErr w:type="spellEnd"/>
             <w:r>
               <w:rPr>
                 <w:rFonts w:asciiTheme="minorHAnsi" w:eastAsiaTheme="minorHAnsi" w:hAnsiTheme="minorHAnsi" w:cstheme="minorBidi"/>
@@ -1852,6 +1780,296 @@
                 <w:szCs w:val="28"/>
               </w:rPr>
               <w:t>Adding requirement ID’s to all API’s</w:t>
+            </w:r>
+          </w:p>
+        </w:tc>
+        <w:tc>
+          <w:tcPr>
+            <w:tcW w:w="1345" w:type="dxa"/>
+            <w:shd w:val="clear" w:color="auto" w:fill="FFFFFF" w:themeFill="background1"/>
+            <w:vAlign w:val="center"/>
+          </w:tcPr>
+          <w:p>
+            <w:pPr>
+              <w:pStyle w:val="NormalWeb"/>
+              <w:spacing w:before="0" w:beforeAutospacing="0" w:after="0" w:afterAutospacing="0"/>
+              <w:rPr>
+                <w:rFonts w:asciiTheme="minorHAnsi" w:eastAsiaTheme="minorHAnsi" w:hAnsiTheme="minorHAnsi" w:cstheme="minorBidi"/>
+                <w:sz w:val="28"/>
+                <w:szCs w:val="28"/>
+              </w:rPr>
+            </w:pPr>
+            <w:r>
+              <w:rPr>
+                <w:rFonts w:asciiTheme="minorHAnsi" w:eastAsiaTheme="minorHAnsi" w:hAnsiTheme="minorHAnsi" w:cstheme="minorBidi"/>
+                <w:sz w:val="28"/>
+                <w:szCs w:val="28"/>
+              </w:rPr>
+              <w:t>Proposed</w:t>
+            </w:r>
+          </w:p>
+        </w:tc>
+      </w:tr>
+      <w:tr>
+        <w:tc>
+          <w:tcPr>
+            <w:tcW w:w="1165" w:type="dxa"/>
+            <w:shd w:val="clear" w:color="auto" w:fill="FFFFFF" w:themeFill="background1"/>
+            <w:vAlign w:val="center"/>
+          </w:tcPr>
+          <w:p>
+            <w:pPr>
+              <w:rPr>
+                <w:sz w:val="28"/>
+                <w:szCs w:val="28"/>
+              </w:rPr>
+            </w:pPr>
+            <w:r>
+              <w:rPr>
+                <w:sz w:val="28"/>
+                <w:szCs w:val="28"/>
+              </w:rPr>
+              <w:t>1.4</w:t>
+            </w:r>
+          </w:p>
+        </w:tc>
+        <w:tc>
+          <w:tcPr>
+            <w:tcW w:w="2700" w:type="dxa"/>
+            <w:shd w:val="clear" w:color="auto" w:fill="FFFFFF" w:themeFill="background1"/>
+            <w:vAlign w:val="center"/>
+          </w:tcPr>
+          <w:p>
+            <w:pPr>
+              <w:pStyle w:val="NormalWeb"/>
+              <w:tabs>
+                <w:tab w:val="center" w:pos="1427"/>
+              </w:tabs>
+              <w:spacing w:before="0" w:beforeAutospacing="0" w:after="0" w:afterAutospacing="0"/>
+              <w:rPr>
+                <w:rFonts w:asciiTheme="minorHAnsi" w:eastAsiaTheme="minorHAnsi" w:hAnsiTheme="minorHAnsi" w:cstheme="minorBidi"/>
+                <w:sz w:val="28"/>
+                <w:szCs w:val="28"/>
+              </w:rPr>
+            </w:pPr>
+            <w:r>
+              <w:rPr>
+                <w:rFonts w:asciiTheme="minorHAnsi" w:eastAsiaTheme="minorHAnsi" w:hAnsiTheme="minorHAnsi" w:cstheme="minorBidi"/>
+                <w:sz w:val="28"/>
+                <w:szCs w:val="28"/>
+              </w:rPr>
+              <w:t>- Alzahraa Elsallakh</w:t>
+            </w:r>
+          </w:p>
+        </w:tc>
+        <w:tc>
+          <w:tcPr>
+            <w:tcW w:w="1440" w:type="dxa"/>
+            <w:shd w:val="clear" w:color="auto" w:fill="FFFFFF" w:themeFill="background1"/>
+            <w:vAlign w:val="center"/>
+          </w:tcPr>
+          <w:p>
+            <w:pPr>
+              <w:pStyle w:val="NormalWeb"/>
+              <w:spacing w:before="0" w:beforeAutospacing="0" w:after="0" w:afterAutospacing="0"/>
+              <w:rPr>
+                <w:rFonts w:asciiTheme="minorHAnsi" w:eastAsiaTheme="minorHAnsi" w:hAnsiTheme="minorHAnsi" w:cstheme="minorBidi"/>
+                <w:sz w:val="28"/>
+                <w:szCs w:val="28"/>
+              </w:rPr>
+            </w:pPr>
+            <w:r>
+              <w:rPr>
+                <w:rFonts w:asciiTheme="minorHAnsi" w:eastAsiaTheme="minorHAnsi" w:hAnsiTheme="minorHAnsi" w:cstheme="minorBidi"/>
+                <w:sz w:val="28"/>
+                <w:szCs w:val="28"/>
+              </w:rPr>
+              <w:t>14/3/2020</w:t>
+            </w:r>
+          </w:p>
+        </w:tc>
+        <w:tc>
+          <w:tcPr>
+            <w:tcW w:w="4500" w:type="dxa"/>
+            <w:shd w:val="clear" w:color="auto" w:fill="FFFFFF" w:themeFill="background1"/>
+            <w:vAlign w:val="center"/>
+          </w:tcPr>
+          <w:p>
+            <w:pPr>
+              <w:pStyle w:val="NormalWeb"/>
+              <w:numPr>
+                <w:ilvl w:val="0"/>
+                <w:numId w:val="10"/>
+              </w:numPr>
+              <w:spacing w:before="0" w:beforeAutospacing="0" w:after="0" w:afterAutospacing="0"/>
+              <w:rPr>
+                <w:rFonts w:asciiTheme="minorHAnsi" w:eastAsiaTheme="minorHAnsi" w:hAnsiTheme="minorHAnsi" w:cstheme="minorBidi"/>
+                <w:sz w:val="28"/>
+                <w:szCs w:val="28"/>
+              </w:rPr>
+            </w:pPr>
+            <w:r>
+              <w:rPr>
+                <w:rFonts w:asciiTheme="minorHAnsi" w:eastAsiaTheme="minorHAnsi" w:hAnsiTheme="minorHAnsi" w:cstheme="minorBidi"/>
+                <w:sz w:val="28"/>
+                <w:szCs w:val="28"/>
+              </w:rPr>
+              <w:t xml:space="preserve">Removing </w:t>
+            </w:r>
+            <w:r>
+              <w:rPr>
+                <w:rFonts w:asciiTheme="minorHAnsi" w:eastAsiaTheme="minorHAnsi" w:hAnsiTheme="minorHAnsi" w:cstheme="minorBidi"/>
+                <w:sz w:val="28"/>
+                <w:szCs w:val="28"/>
+              </w:rPr>
+              <w:t xml:space="preserve">“port” as input from API’s related to GPIO in </w:t>
+            </w:r>
+            <w:r>
+              <w:rPr>
+                <w:rFonts w:asciiTheme="minorHAnsi" w:eastAsiaTheme="minorHAnsi" w:hAnsiTheme="minorHAnsi" w:cstheme="minorBidi"/>
+                <w:sz w:val="28"/>
+                <w:szCs w:val="28"/>
+              </w:rPr>
+              <w:t>Req_PO1_DGC_GDD_002_V01</w:t>
+            </w:r>
+            <w:r>
+              <w:rPr>
+                <w:rFonts w:asciiTheme="minorHAnsi" w:eastAsiaTheme="minorHAnsi" w:hAnsiTheme="minorHAnsi" w:cstheme="minorBidi"/>
+                <w:sz w:val="28"/>
+                <w:szCs w:val="28"/>
+              </w:rPr>
+              <w:t>, Req_PO1_DGC_GDD_003</w:t>
+            </w:r>
+            <w:r>
+              <w:rPr>
+                <w:rFonts w:asciiTheme="minorHAnsi" w:eastAsiaTheme="minorHAnsi" w:hAnsiTheme="minorHAnsi" w:cstheme="minorBidi"/>
+                <w:sz w:val="28"/>
+                <w:szCs w:val="28"/>
+              </w:rPr>
+              <w:t>_V01</w:t>
+            </w:r>
+            <w:r>
+              <w:rPr>
+                <w:rFonts w:asciiTheme="minorHAnsi" w:eastAsiaTheme="minorHAnsi" w:hAnsiTheme="minorHAnsi" w:cstheme="minorBidi"/>
+                <w:sz w:val="28"/>
+                <w:szCs w:val="28"/>
+              </w:rPr>
+              <w:t xml:space="preserve"> and Req_PO1_DGC_GDD_004</w:t>
+            </w:r>
+            <w:r>
+              <w:rPr>
+                <w:rFonts w:asciiTheme="minorHAnsi" w:eastAsiaTheme="minorHAnsi" w:hAnsiTheme="minorHAnsi" w:cstheme="minorBidi"/>
+                <w:sz w:val="28"/>
+                <w:szCs w:val="28"/>
+              </w:rPr>
+              <w:t>_V01</w:t>
+            </w:r>
+          </w:p>
+          <w:p>
+            <w:pPr>
+              <w:pStyle w:val="NormalWeb"/>
+              <w:numPr>
+                <w:ilvl w:val="0"/>
+                <w:numId w:val="10"/>
+              </w:numPr>
+              <w:spacing w:before="0" w:beforeAutospacing="0" w:after="0" w:afterAutospacing="0"/>
+              <w:rPr>
+                <w:rFonts w:asciiTheme="minorHAnsi" w:eastAsiaTheme="minorHAnsi" w:hAnsiTheme="minorHAnsi" w:cstheme="minorBidi"/>
+                <w:sz w:val="28"/>
+                <w:szCs w:val="28"/>
+              </w:rPr>
+            </w:pPr>
+            <w:r>
+              <w:rPr>
+                <w:rFonts w:asciiTheme="minorHAnsi" w:eastAsiaTheme="minorHAnsi" w:hAnsiTheme="minorHAnsi" w:cstheme="minorBidi"/>
+                <w:sz w:val="28"/>
+                <w:szCs w:val="28"/>
+              </w:rPr>
+              <w:t xml:space="preserve">Changing state of “covers” fields from NA to the right requirements in </w:t>
+            </w:r>
+            <w:r>
+              <w:rPr>
+                <w:rFonts w:asciiTheme="minorHAnsi" w:eastAsiaTheme="minorHAnsi" w:hAnsiTheme="minorHAnsi" w:cstheme="minorBidi"/>
+              </w:rPr>
+              <w:t xml:space="preserve"> </w:t>
+            </w:r>
+            <w:r>
+              <w:rPr>
+                <w:rFonts w:asciiTheme="minorHAnsi" w:eastAsiaTheme="minorHAnsi" w:hAnsiTheme="minorHAnsi" w:cstheme="minorBidi"/>
+                <w:i/>
+                <w:iCs/>
+              </w:rPr>
+              <w:t xml:space="preserve"> </w:t>
+            </w:r>
+            <w:r>
+              <w:rPr>
+                <w:rFonts w:asciiTheme="minorHAnsi" w:eastAsiaTheme="minorHAnsi" w:hAnsiTheme="minorHAnsi" w:cstheme="minorBidi"/>
+              </w:rPr>
+              <w:t>Req_PO1_DGC_GDD_002_V01</w:t>
+            </w:r>
+            <w:r>
+              <w:rPr>
+                <w:rFonts w:asciiTheme="minorHAnsi" w:eastAsiaTheme="minorHAnsi" w:hAnsiTheme="minorHAnsi" w:cstheme="minorBidi"/>
+              </w:rPr>
+              <w:t xml:space="preserve"> </w:t>
+            </w:r>
+            <w:r>
+              <w:rPr>
+                <w:rFonts w:asciiTheme="minorHAnsi" w:eastAsiaTheme="minorHAnsi" w:hAnsiTheme="minorHAnsi" w:cstheme="minorBidi"/>
+              </w:rPr>
+              <w:t>Req_PO1_DGC_GDD_009_V01</w:t>
+            </w:r>
+            <w:r>
+              <w:rPr>
+                <w:rFonts w:asciiTheme="minorHAnsi" w:eastAsiaTheme="minorHAnsi" w:hAnsiTheme="minorHAnsi" w:cstheme="minorBidi"/>
+              </w:rPr>
+              <w:t xml:space="preserve">, </w:t>
+            </w:r>
+            <w:r>
+              <w:rPr>
+                <w:rFonts w:asciiTheme="minorHAnsi" w:eastAsiaTheme="minorHAnsi" w:hAnsiTheme="minorHAnsi" w:cstheme="minorBidi"/>
+                <w:i/>
+                <w:iCs/>
+              </w:rPr>
+              <w:t xml:space="preserve"> </w:t>
+            </w:r>
+            <w:r>
+              <w:rPr>
+                <w:rFonts w:asciiTheme="minorHAnsi" w:eastAsiaTheme="minorHAnsi" w:hAnsiTheme="minorHAnsi" w:cstheme="minorBidi"/>
+              </w:rPr>
+              <w:t>Req_PO1_DGC_GDD_011_V01</w:t>
+            </w:r>
+            <w:r>
+              <w:rPr>
+                <w:rFonts w:asciiTheme="minorHAnsi" w:eastAsiaTheme="minorHAnsi" w:hAnsiTheme="minorHAnsi" w:cstheme="minorBidi"/>
+              </w:rPr>
+              <w:t xml:space="preserve">,  </w:t>
+            </w:r>
+            <w:r>
+              <w:rPr>
+                <w:rFonts w:asciiTheme="minorHAnsi" w:eastAsiaTheme="minorHAnsi" w:hAnsiTheme="minorHAnsi" w:cstheme="minorBidi"/>
+              </w:rPr>
+              <w:t>Req_PO1_DGC_GDD_016_V01</w:t>
+            </w:r>
+            <w:r>
+              <w:rPr>
+                <w:rFonts w:asciiTheme="minorHAnsi" w:eastAsiaTheme="minorHAnsi" w:hAnsiTheme="minorHAnsi" w:cstheme="minorBidi"/>
+              </w:rPr>
+              <w:t xml:space="preserve"> and  </w:t>
+            </w:r>
+            <w:r>
+              <w:rPr>
+                <w:rFonts w:asciiTheme="minorHAnsi" w:eastAsiaTheme="minorHAnsi" w:hAnsiTheme="minorHAnsi" w:cstheme="minorBidi"/>
+              </w:rPr>
+              <w:t>Req_PO1_DGC_GDD_018_V01</w:t>
+            </w:r>
+            <w:r>
+              <w:rPr>
+                <w:rFonts w:asciiTheme="minorHAnsi" w:eastAsiaTheme="minorHAnsi" w:hAnsiTheme="minorHAnsi" w:cstheme="minorBidi"/>
+                <w:i/>
+                <w:iCs/>
+              </w:rPr>
+              <w:t xml:space="preserve"> </w:t>
             </w:r>
           </w:p>
         </w:tc>
@@ -2090,8 +2308,10 @@
                 <w:sz w:val="28"/>
                 <w:szCs w:val="28"/>
               </w:rPr>
-              <w:t>1.7</w:t>
-            </w:r>
+              <w:t>1.10</w:t>
+            </w:r>
+            <w:bookmarkStart w:id="0" w:name="_GoBack"/>
+            <w:bookmarkEnd w:id="0"/>
           </w:p>
         </w:tc>
         <w:tc>
@@ -4600,21 +4820,7 @@
             <w:noProof/>
           </w:rPr>
           <w:noBreakHyphen/>
-          <w:t>1 Software</w:t>
-        </w:r>
-        <w:r>
-          <w:rPr>
-            <w:rStyle w:val="Hyperlink"/>
-            <w:noProof/>
-          </w:rPr>
-          <w:t xml:space="preserve"> </w:t>
-        </w:r>
-        <w:r>
-          <w:rPr>
-            <w:rStyle w:val="Hyperlink"/>
-            <w:noProof/>
-          </w:rPr>
-          <w:t>Context Diagram</w:t>
+          <w:t>1 Software Context Diagram</w:t>
         </w:r>
         <w:r>
           <w:rPr>
@@ -5258,35 +5464,7 @@
             <w:noProof/>
           </w:rPr>
           <w:noBreakHyphen/>
-          <w:t>1 Project La</w:t>
-        </w:r>
-        <w:r>
-          <w:rPr>
-            <w:rStyle w:val="Hyperlink"/>
-            <w:noProof/>
-          </w:rPr>
-          <w:t>y</w:t>
-        </w:r>
-        <w:r>
-          <w:rPr>
-            <w:rStyle w:val="Hyperlink"/>
-            <w:noProof/>
-          </w:rPr>
-          <w:t>ere</w:t>
-        </w:r>
-        <w:r>
-          <w:rPr>
-            <w:rStyle w:val="Hyperlink"/>
-            <w:noProof/>
-          </w:rPr>
-          <w:t>d</w:t>
-        </w:r>
-        <w:r>
-          <w:rPr>
-            <w:rStyle w:val="Hyperlink"/>
-            <w:noProof/>
-          </w:rPr>
-          <w:t xml:space="preserve"> Architecture</w:t>
+          <w:t>1 Project Layered Architecture</w:t>
         </w:r>
         <w:r>
           <w:rPr>
@@ -5383,7 +5561,7 @@
           <w:szCs w:val="48"/>
         </w:rPr>
       </w:pPr>
-      <w:bookmarkStart w:id="0" w:name="_Toc33782089"/>
+      <w:bookmarkStart w:id="1" w:name="_Toc33782089"/>
       <w:r>
         <w:rPr>
           <w:b/>
@@ -5395,7 +5573,7 @@
         <w:lastRenderedPageBreak/>
         <w:t>Project Description</w:t>
       </w:r>
-      <w:bookmarkEnd w:id="0"/>
+      <w:bookmarkEnd w:id="1"/>
     </w:p>
     <w:p/>
     <w:p>
@@ -5441,7 +5619,7 @@
           <w:szCs w:val="32"/>
         </w:rPr>
       </w:pPr>
-      <w:bookmarkStart w:id="1" w:name="_Toc33782090"/>
+      <w:bookmarkStart w:id="2" w:name="_Toc33782090"/>
       <w:r>
         <w:rPr>
           <w:b/>
@@ -5452,7 +5630,7 @@
         </w:rPr>
         <w:t>Software Context Diagram</w:t>
       </w:r>
-      <w:bookmarkEnd w:id="1"/>
+      <w:bookmarkEnd w:id="2"/>
     </w:p>
     <w:p/>
     <w:p>
@@ -5519,66 +5697,40 @@
         <w:pStyle w:val="Caption"/>
         <w:jc w:val="center"/>
       </w:pPr>
-      <w:bookmarkStart w:id="2" w:name="_Toc33706025"/>
+      <w:bookmarkStart w:id="3" w:name="_Toc33706025"/>
       <w:r>
         <w:t xml:space="preserve">Figure </w:t>
       </w:r>
-      <w:r>
-        <w:fldChar w:fldCharType="begin"/>
-      </w:r>
-      <w:r>
-        <w:instrText xml:space="preserve"> STYLEREF 1 \s </w:instrText>
-      </w:r>
-      <w:r>
-        <w:fldChar w:fldCharType="separate"/>
-      </w:r>
-      <w:r>
-        <w:rPr>
-          <w:noProof/>
-          <w:cs/>
-        </w:rPr>
-        <w:t>‎</w:t>
-      </w:r>
-      <w:r>
-        <w:rPr>
-          <w:noProof/>
-        </w:rPr>
-        <w:t>1</w:t>
-      </w:r>
-      <w:r>
-        <w:rPr>
-          <w:noProof/>
-        </w:rPr>
-        <w:fldChar w:fldCharType="end"/>
-      </w:r>
+      <w:fldSimple w:instr=" STYLEREF 1 \s ">
+        <w:r>
+          <w:rPr>
+            <w:noProof/>
+            <w:cs/>
+          </w:rPr>
+          <w:t>‎</w:t>
+        </w:r>
+        <w:r>
+          <w:rPr>
+            <w:noProof/>
+          </w:rPr>
+          <w:t>1</w:t>
+        </w:r>
+      </w:fldSimple>
       <w:r>
         <w:noBreakHyphen/>
       </w:r>
-      <w:r>
-        <w:fldChar w:fldCharType="begin"/>
-      </w:r>
-      <w:r>
-        <w:instrText xml:space="preserve"> SEQ Figure \* ARABIC \s 1 </w:instrText>
-      </w:r>
-      <w:r>
-        <w:fldChar w:fldCharType="separate"/>
-      </w:r>
-      <w:r>
-        <w:rPr>
-          <w:noProof/>
-        </w:rPr>
-        <w:t>1</w:t>
-      </w:r>
-      <w:r>
-        <w:rPr>
-          <w:noProof/>
-        </w:rPr>
-        <w:fldChar w:fldCharType="end"/>
-      </w:r>
+      <w:fldSimple w:instr=" SEQ Figure \* ARABIC \s 1 ">
+        <w:r>
+          <w:rPr>
+            <w:noProof/>
+          </w:rPr>
+          <w:t>1</w:t>
+        </w:r>
+      </w:fldSimple>
       <w:r>
         <w:t xml:space="preserve"> Software Context Diagram</w:t>
       </w:r>
-      <w:bookmarkEnd w:id="2"/>
+      <w:bookmarkEnd w:id="3"/>
     </w:p>
     <w:p>
       <w:pPr>
@@ -5591,7 +5743,7 @@
           <w:szCs w:val="48"/>
         </w:rPr>
       </w:pPr>
-      <w:bookmarkStart w:id="3" w:name="_Toc33782091"/>
+      <w:bookmarkStart w:id="4" w:name="_Toc33782091"/>
       <w:r>
         <w:rPr>
           <w:b/>
@@ -5603,7 +5755,7 @@
         <w:lastRenderedPageBreak/>
         <w:t>Input and Output Signals</w:t>
       </w:r>
-      <w:bookmarkEnd w:id="3"/>
+      <w:bookmarkEnd w:id="4"/>
     </w:p>
     <w:p>
       <w:pPr>
@@ -5633,7 +5785,7 @@
           <w:szCs w:val="32"/>
         </w:rPr>
       </w:pPr>
-      <w:bookmarkStart w:id="4" w:name="_Toc33782092"/>
+      <w:bookmarkStart w:id="5" w:name="_Toc33782092"/>
       <w:r>
         <w:rPr>
           <w:b/>
@@ -5644,7 +5796,7 @@
         </w:rPr>
         <w:t>Activation Control Signals</w:t>
       </w:r>
-      <w:bookmarkEnd w:id="4"/>
+      <w:bookmarkEnd w:id="5"/>
     </w:p>
     <w:p>
       <w:pPr>
@@ -5659,48 +5811,23 @@
           <w:sz w:val="28"/>
           <w:szCs w:val="28"/>
         </w:rPr>
-        <w:t xml:space="preserve">Input signal: </w:t>
+        <w:t>Input signal: Signal_SwitchPressed</w:t>
       </w:r>
-      <w:proofErr w:type="spellStart"/>
-      <w:r>
+    </w:p>
+    <w:p>
+      <w:pPr>
+        <w:ind w:left="720"/>
         <w:rPr>
           <w:sz w:val="28"/>
           <w:szCs w:val="28"/>
         </w:rPr>
-        <w:t>Signal_SwitchPressed</w:t>
-      </w:r>
-      <w:proofErr w:type="spellEnd"/>
-    </w:p>
-    <w:p>
-      <w:pPr>
-        <w:ind w:left="720"/>
+      </w:pPr>
+      <w:r>
         <w:rPr>
           <w:sz w:val="28"/>
           <w:szCs w:val="28"/>
         </w:rPr>
-      </w:pPr>
-      <w:r>
-        <w:rPr>
-          <w:sz w:val="28"/>
-          <w:szCs w:val="28"/>
-        </w:rPr>
-        <w:t xml:space="preserve">Output signal: </w:t>
-      </w:r>
-      <w:proofErr w:type="spellStart"/>
-      <w:r>
-        <w:rPr>
-          <w:sz w:val="28"/>
-          <w:szCs w:val="28"/>
-        </w:rPr>
-        <w:t>Signal_OnOffState</w:t>
-      </w:r>
-      <w:proofErr w:type="spellEnd"/>
-      <w:r>
-        <w:rPr>
-          <w:sz w:val="28"/>
-          <w:szCs w:val="28"/>
-        </w:rPr>
-        <w:t xml:space="preserve"> </w:t>
+        <w:t xml:space="preserve">Output signal: Signal_OnOffState </w:t>
       </w:r>
     </w:p>
     <w:p>
@@ -5767,66 +5894,40 @@
         <w:pStyle w:val="Caption"/>
         <w:jc w:val="center"/>
       </w:pPr>
-      <w:bookmarkStart w:id="5" w:name="_Toc33706026"/>
+      <w:bookmarkStart w:id="6" w:name="_Toc33706026"/>
       <w:r>
         <w:t xml:space="preserve">Figure </w:t>
       </w:r>
-      <w:r>
-        <w:fldChar w:fldCharType="begin"/>
-      </w:r>
-      <w:r>
-        <w:instrText xml:space="preserve"> STYLEREF 1 \s </w:instrText>
-      </w:r>
-      <w:r>
-        <w:fldChar w:fldCharType="separate"/>
-      </w:r>
-      <w:r>
-        <w:rPr>
-          <w:noProof/>
-          <w:cs/>
-        </w:rPr>
-        <w:t>‎</w:t>
-      </w:r>
-      <w:r>
-        <w:rPr>
-          <w:noProof/>
-        </w:rPr>
-        <w:t>2</w:t>
-      </w:r>
-      <w:r>
-        <w:rPr>
-          <w:noProof/>
-        </w:rPr>
-        <w:fldChar w:fldCharType="end"/>
-      </w:r>
+      <w:fldSimple w:instr=" STYLEREF 1 \s ">
+        <w:r>
+          <w:rPr>
+            <w:noProof/>
+            <w:cs/>
+          </w:rPr>
+          <w:t>‎</w:t>
+        </w:r>
+        <w:r>
+          <w:rPr>
+            <w:noProof/>
+          </w:rPr>
+          <w:t>2</w:t>
+        </w:r>
+      </w:fldSimple>
       <w:r>
         <w:noBreakHyphen/>
       </w:r>
-      <w:r>
-        <w:fldChar w:fldCharType="begin"/>
-      </w:r>
-      <w:r>
-        <w:instrText xml:space="preserve"> SEQ Figure \* ARABIC \s 1 </w:instrText>
-      </w:r>
-      <w:r>
-        <w:fldChar w:fldCharType="separate"/>
-      </w:r>
-      <w:r>
-        <w:rPr>
-          <w:noProof/>
-        </w:rPr>
-        <w:t>1</w:t>
-      </w:r>
-      <w:r>
-        <w:rPr>
-          <w:noProof/>
-        </w:rPr>
-        <w:fldChar w:fldCharType="end"/>
-      </w:r>
+      <w:fldSimple w:instr=" SEQ Figure \* ARABIC \s 1 ">
+        <w:r>
+          <w:rPr>
+            <w:noProof/>
+          </w:rPr>
+          <w:t>1</w:t>
+        </w:r>
+      </w:fldSimple>
       <w:r>
         <w:t xml:space="preserve"> Activation Control Signals</w:t>
       </w:r>
-      <w:bookmarkEnd w:id="5"/>
+      <w:bookmarkEnd w:id="6"/>
     </w:p>
     <w:p/>
     <w:tbl>
@@ -5855,7 +5956,6 @@
             <w:pPr>
               <w:jc w:val="center"/>
             </w:pPr>
-            <w:proofErr w:type="spellStart"/>
             <w:r>
               <w:rPr>
                 <w:sz w:val="28"/>
@@ -5863,7 +5963,6 @@
               </w:rPr>
               <w:t>Signal_SwitchPressed</w:t>
             </w:r>
-            <w:proofErr w:type="spellEnd"/>
           </w:p>
         </w:tc>
         <w:tc>
@@ -5906,16 +6005,8 @@
                 <w:szCs w:val="28"/>
               </w:rPr>
               <w:tab/>
-            </w:r>
-            <w:proofErr w:type="spellStart"/>
-            <w:r>
-              <w:rPr>
-                <w:sz w:val="28"/>
-                <w:szCs w:val="28"/>
-              </w:rPr>
               <w:t>Signal_OnOffState</w:t>
             </w:r>
-            <w:proofErr w:type="spellEnd"/>
           </w:p>
         </w:tc>
       </w:tr>
@@ -6119,7 +6210,7 @@
           <w:szCs w:val="32"/>
         </w:rPr>
       </w:pPr>
-      <w:bookmarkStart w:id="6" w:name="_Toc33782093"/>
+      <w:bookmarkStart w:id="7" w:name="_Toc33782093"/>
       <w:r>
         <w:rPr>
           <w:b/>
@@ -6140,7 +6231,7 @@
         </w:rPr>
         <w:t>Control Signals</w:t>
       </w:r>
-      <w:bookmarkEnd w:id="6"/>
+      <w:bookmarkEnd w:id="7"/>
     </w:p>
     <w:p>
       <w:pPr>
@@ -6171,31 +6262,13 @@
         </w:rPr>
         <w:t xml:space="preserve">: </w:t>
       </w:r>
-      <w:proofErr w:type="spellStart"/>
       <w:r>
         <w:rPr>
           <w:sz w:val="28"/>
           <w:szCs w:val="28"/>
         </w:rPr>
-        <w:t>Signal_OnOffState</w:t>
+        <w:t>Signal_OnOffState, Signal_KeyPressed</w:t>
       </w:r>
-      <w:proofErr w:type="spellEnd"/>
-      <w:r>
-        <w:rPr>
-          <w:sz w:val="28"/>
-          <w:szCs w:val="28"/>
-        </w:rPr>
-        <w:t xml:space="preserve">, </w:t>
-      </w:r>
-      <w:proofErr w:type="spellStart"/>
-      <w:r>
-        <w:rPr>
-          <w:sz w:val="28"/>
-          <w:szCs w:val="28"/>
-        </w:rPr>
-        <w:t>Signal_KeyPressed</w:t>
-      </w:r>
-      <w:proofErr w:type="spellEnd"/>
     </w:p>
     <w:p>
       <w:pPr>
@@ -6240,47 +6313,20 @@
         </w:rPr>
         <w:t xml:space="preserve"> </w:t>
       </w:r>
-      <w:proofErr w:type="spellStart"/>
       <w:r>
         <w:rPr>
           <w:sz w:val="28"/>
           <w:szCs w:val="28"/>
         </w:rPr>
-        <w:t>Signal_Operator</w:t>
+        <w:t>Signal_Operator, Signal_Tone</w:t>
       </w:r>
-      <w:proofErr w:type="spellEnd"/>
       <w:r>
         <w:rPr>
           <w:sz w:val="28"/>
           <w:szCs w:val="28"/>
         </w:rPr>
-        <w:t xml:space="preserve">, </w:t>
+        <w:t>, Signal_ErrorMessage</w:t>
       </w:r>
-      <w:proofErr w:type="spellStart"/>
-      <w:r>
-        <w:rPr>
-          <w:sz w:val="28"/>
-          <w:szCs w:val="28"/>
-        </w:rPr>
-        <w:t>Signal_Tone</w:t>
-      </w:r>
-      <w:proofErr w:type="spellEnd"/>
-      <w:r>
-        <w:rPr>
-          <w:sz w:val="28"/>
-          <w:szCs w:val="28"/>
-        </w:rPr>
-        <w:t xml:space="preserve">, </w:t>
-      </w:r>
-      <w:proofErr w:type="spellStart"/>
-      <w:r>
-        <w:rPr>
-          <w:sz w:val="28"/>
-          <w:szCs w:val="28"/>
-        </w:rPr>
-        <w:t>Signal_ErrorMessage</w:t>
-      </w:r>
-      <w:proofErr w:type="spellEnd"/>
     </w:p>
     <w:p>
       <w:pPr>
@@ -6346,66 +6392,40 @@
         <w:pStyle w:val="Caption"/>
         <w:jc w:val="center"/>
       </w:pPr>
-      <w:bookmarkStart w:id="7" w:name="_Toc33706027"/>
+      <w:bookmarkStart w:id="8" w:name="_Toc33706027"/>
       <w:r>
         <w:t xml:space="preserve">Figure </w:t>
       </w:r>
-      <w:r>
-        <w:fldChar w:fldCharType="begin"/>
-      </w:r>
-      <w:r>
-        <w:instrText xml:space="preserve"> STYLEREF 1 \s </w:instrText>
-      </w:r>
-      <w:r>
-        <w:fldChar w:fldCharType="separate"/>
-      </w:r>
-      <w:r>
-        <w:rPr>
-          <w:noProof/>
-          <w:cs/>
-        </w:rPr>
-        <w:t>‎</w:t>
-      </w:r>
-      <w:r>
-        <w:rPr>
-          <w:noProof/>
-        </w:rPr>
-        <w:t>2</w:t>
-      </w:r>
-      <w:r>
-        <w:rPr>
-          <w:noProof/>
-        </w:rPr>
-        <w:fldChar w:fldCharType="end"/>
-      </w:r>
+      <w:fldSimple w:instr=" STYLEREF 1 \s ">
+        <w:r>
+          <w:rPr>
+            <w:noProof/>
+            <w:cs/>
+          </w:rPr>
+          <w:t>‎</w:t>
+        </w:r>
+        <w:r>
+          <w:rPr>
+            <w:noProof/>
+          </w:rPr>
+          <w:t>2</w:t>
+        </w:r>
+      </w:fldSimple>
       <w:r>
         <w:noBreakHyphen/>
       </w:r>
-      <w:r>
-        <w:fldChar w:fldCharType="begin"/>
-      </w:r>
-      <w:r>
-        <w:instrText xml:space="preserve"> SEQ Figure \* ARABIC \s 1 </w:instrText>
-      </w:r>
-      <w:r>
-        <w:fldChar w:fldCharType="separate"/>
-      </w:r>
-      <w:r>
-        <w:rPr>
-          <w:noProof/>
-        </w:rPr>
-        <w:t>2</w:t>
-      </w:r>
-      <w:r>
-        <w:rPr>
-          <w:noProof/>
-        </w:rPr>
-        <w:fldChar w:fldCharType="end"/>
-      </w:r>
+      <w:fldSimple w:instr=" SEQ Figure \* ARABIC \s 1 ">
+        <w:r>
+          <w:rPr>
+            <w:noProof/>
+          </w:rPr>
+          <w:t>2</w:t>
+        </w:r>
+      </w:fldSimple>
       <w:r>
         <w:t xml:space="preserve"> Read Input Control Signals</w:t>
       </w:r>
-      <w:bookmarkEnd w:id="7"/>
+      <w:bookmarkEnd w:id="8"/>
     </w:p>
     <w:tbl>
       <w:tblPr>
@@ -6433,7 +6453,6 @@
             <w:pPr>
               <w:jc w:val="center"/>
             </w:pPr>
-            <w:proofErr w:type="spellStart"/>
             <w:r>
               <w:rPr>
                 <w:sz w:val="28"/>
@@ -6441,7 +6460,6 @@
               </w:rPr>
               <w:t>Signal_OnOffState</w:t>
             </w:r>
-            <w:proofErr w:type="spellEnd"/>
           </w:p>
         </w:tc>
         <w:tc>
@@ -6484,16 +6502,8 @@
                 <w:szCs w:val="28"/>
               </w:rPr>
               <w:tab/>
-            </w:r>
-            <w:proofErr w:type="spellStart"/>
-            <w:r>
-              <w:rPr>
-                <w:sz w:val="28"/>
-                <w:szCs w:val="28"/>
-              </w:rPr>
               <w:t>Signal_KeyPressed</w:t>
             </w:r>
-            <w:proofErr w:type="spellEnd"/>
           </w:p>
         </w:tc>
       </w:tr>
@@ -7003,7 +7013,6 @@
             <w:pPr>
               <w:jc w:val="center"/>
             </w:pPr>
-            <w:proofErr w:type="spellStart"/>
             <w:r>
               <w:rPr>
                 <w:sz w:val="28"/>
@@ -7012,7 +7021,6 @@
               <w:lastRenderedPageBreak/>
               <w:t>Signal_Operator</w:t>
             </w:r>
-            <w:proofErr w:type="spellEnd"/>
           </w:p>
         </w:tc>
         <w:tc>
@@ -7055,16 +7063,8 @@
                 <w:szCs w:val="28"/>
               </w:rPr>
               <w:tab/>
-            </w:r>
-            <w:proofErr w:type="spellStart"/>
-            <w:r>
-              <w:rPr>
-                <w:sz w:val="28"/>
-                <w:szCs w:val="28"/>
-              </w:rPr>
               <w:t>Signal_Tone</w:t>
             </w:r>
-            <w:proofErr w:type="spellEnd"/>
           </w:p>
         </w:tc>
       </w:tr>
@@ -7284,13 +7284,6 @@
                 <w:szCs w:val="28"/>
               </w:rPr>
               <w:tab/>
-            </w:r>
-            <w:proofErr w:type="spellStart"/>
-            <w:r>
-              <w:rPr>
-                <w:sz w:val="28"/>
-                <w:szCs w:val="28"/>
-              </w:rPr>
               <w:t>Signal_</w:t>
             </w:r>
             <w:r>
@@ -7307,7 +7300,6 @@
               </w:rPr>
               <w:t>Msg</w:t>
             </w:r>
-            <w:proofErr w:type="spellEnd"/>
           </w:p>
         </w:tc>
         <w:tc>
@@ -7545,7 +7537,7 @@
           <w:szCs w:val="32"/>
         </w:rPr>
       </w:pPr>
-      <w:bookmarkStart w:id="8" w:name="_Toc33782094"/>
+      <w:bookmarkStart w:id="9" w:name="_Toc33782094"/>
       <w:r>
         <w:rPr>
           <w:b/>
@@ -7566,7 +7558,7 @@
         </w:rPr>
         <w:t>Control Signals</w:t>
       </w:r>
-      <w:bookmarkEnd w:id="8"/>
+      <w:bookmarkEnd w:id="9"/>
     </w:p>
     <w:p>
       <w:pPr>
@@ -7581,17 +7573,8 @@
           <w:sz w:val="28"/>
           <w:szCs w:val="28"/>
         </w:rPr>
-        <w:t xml:space="preserve">Input signals: </w:t>
+        <w:t>Input signals: Signal_Tone</w:t>
       </w:r>
-      <w:proofErr w:type="spellStart"/>
-      <w:r>
-        <w:rPr>
-          <w:sz w:val="28"/>
-          <w:szCs w:val="28"/>
-        </w:rPr>
-        <w:t>Signal_Tone</w:t>
-      </w:r>
-      <w:proofErr w:type="spellEnd"/>
     </w:p>
     <w:p>
       <w:pPr>
@@ -7613,39 +7596,7 @@
           <w:sz w:val="28"/>
           <w:szCs w:val="28"/>
         </w:rPr>
-        <w:t xml:space="preserve">utput signal: </w:t>
-      </w:r>
-      <w:proofErr w:type="spellStart"/>
-      <w:r>
-        <w:rPr>
-          <w:sz w:val="28"/>
-          <w:szCs w:val="28"/>
-        </w:rPr>
-        <w:t>Signal_RunningFreq</w:t>
-      </w:r>
-      <w:proofErr w:type="spellEnd"/>
-      <w:r>
-        <w:rPr>
-          <w:sz w:val="28"/>
-          <w:szCs w:val="28"/>
-        </w:rPr>
-        <w:t xml:space="preserve">, </w:t>
-      </w:r>
-      <w:proofErr w:type="spellStart"/>
-      <w:r>
-        <w:rPr>
-          <w:sz w:val="28"/>
-          <w:szCs w:val="28"/>
-        </w:rPr>
-        <w:t>Signal_RunningDuty</w:t>
-      </w:r>
-      <w:proofErr w:type="spellEnd"/>
-      <w:r>
-        <w:rPr>
-          <w:sz w:val="28"/>
-          <w:szCs w:val="28"/>
-        </w:rPr>
-        <w:t xml:space="preserve"> </w:t>
+        <w:t xml:space="preserve">utput signal: Signal_RunningFreq, Signal_RunningDuty </w:t>
       </w:r>
     </w:p>
     <w:p>
@@ -7712,66 +7663,40 @@
         <w:pStyle w:val="Caption"/>
         <w:jc w:val="center"/>
       </w:pPr>
-      <w:bookmarkStart w:id="9" w:name="_Toc33706028"/>
+      <w:bookmarkStart w:id="10" w:name="_Toc33706028"/>
       <w:r>
         <w:t xml:space="preserve">Figure </w:t>
       </w:r>
-      <w:r>
-        <w:fldChar w:fldCharType="begin"/>
-      </w:r>
-      <w:r>
-        <w:instrText xml:space="preserve"> STYLEREF 1 \s </w:instrText>
-      </w:r>
-      <w:r>
-        <w:fldChar w:fldCharType="separate"/>
-      </w:r>
-      <w:r>
-        <w:rPr>
-          <w:noProof/>
-          <w:cs/>
-        </w:rPr>
-        <w:t>‎</w:t>
-      </w:r>
-      <w:r>
-        <w:rPr>
-          <w:noProof/>
-        </w:rPr>
-        <w:t>2</w:t>
-      </w:r>
-      <w:r>
-        <w:rPr>
-          <w:noProof/>
-        </w:rPr>
-        <w:fldChar w:fldCharType="end"/>
-      </w:r>
+      <w:fldSimple w:instr=" STYLEREF 1 \s ">
+        <w:r>
+          <w:rPr>
+            <w:noProof/>
+            <w:cs/>
+          </w:rPr>
+          <w:t>‎</w:t>
+        </w:r>
+        <w:r>
+          <w:rPr>
+            <w:noProof/>
+          </w:rPr>
+          <w:t>2</w:t>
+        </w:r>
+      </w:fldSimple>
       <w:r>
         <w:noBreakHyphen/>
       </w:r>
-      <w:r>
-        <w:fldChar w:fldCharType="begin"/>
-      </w:r>
-      <w:r>
-        <w:instrText xml:space="preserve"> SEQ Figure \* ARABIC \s 1 </w:instrText>
-      </w:r>
-      <w:r>
-        <w:fldChar w:fldCharType="separate"/>
-      </w:r>
-      <w:r>
-        <w:rPr>
-          <w:noProof/>
-        </w:rPr>
-        <w:t>3</w:t>
-      </w:r>
-      <w:r>
-        <w:rPr>
-          <w:noProof/>
-        </w:rPr>
-        <w:fldChar w:fldCharType="end"/>
-      </w:r>
+      <w:fldSimple w:instr=" SEQ Figure \* ARABIC \s 1 ">
+        <w:r>
+          <w:rPr>
+            <w:noProof/>
+          </w:rPr>
+          <w:t>3</w:t>
+        </w:r>
+      </w:fldSimple>
       <w:r>
         <w:t xml:space="preserve"> Buzzer Control Signals</w:t>
       </w:r>
-      <w:bookmarkEnd w:id="9"/>
+      <w:bookmarkEnd w:id="10"/>
     </w:p>
     <w:p>
       <w:pPr>
@@ -7815,7 +7740,6 @@
             <w:pPr>
               <w:jc w:val="center"/>
             </w:pPr>
-            <w:proofErr w:type="spellStart"/>
             <w:r>
               <w:rPr>
                 <w:sz w:val="28"/>
@@ -7824,7 +7748,6 @@
               <w:lastRenderedPageBreak/>
               <w:t>Signal_Tone</w:t>
             </w:r>
-            <w:proofErr w:type="spellEnd"/>
           </w:p>
         </w:tc>
         <w:tc>
@@ -7867,16 +7790,8 @@
                 <w:szCs w:val="28"/>
               </w:rPr>
               <w:tab/>
-            </w:r>
-            <w:proofErr w:type="spellStart"/>
-            <w:r>
-              <w:rPr>
-                <w:sz w:val="28"/>
-                <w:szCs w:val="28"/>
-              </w:rPr>
               <w:t>Signal_RunningFreq</w:t>
             </w:r>
-            <w:proofErr w:type="spellEnd"/>
           </w:p>
         </w:tc>
       </w:tr>
@@ -8081,7 +7996,6 @@
             <w:pPr>
               <w:jc w:val="center"/>
             </w:pPr>
-            <w:proofErr w:type="spellStart"/>
             <w:r>
               <w:rPr>
                 <w:sz w:val="28"/>
@@ -8089,7 +8003,6 @@
               </w:rPr>
               <w:t>Signal_RunningDuty</w:t>
             </w:r>
-            <w:proofErr w:type="spellEnd"/>
           </w:p>
         </w:tc>
         <w:tc>
@@ -8327,7 +8240,7 @@
           <w:szCs w:val="32"/>
         </w:rPr>
       </w:pPr>
-      <w:bookmarkStart w:id="10" w:name="_Toc33782095"/>
+      <w:bookmarkStart w:id="11" w:name="_Toc33782095"/>
       <w:r>
         <w:rPr>
           <w:b/>
@@ -8338,7 +8251,7 @@
         </w:rPr>
         <w:t>Do Math Control Signals</w:t>
       </w:r>
-      <w:bookmarkEnd w:id="10"/>
+      <w:bookmarkEnd w:id="11"/>
     </w:p>
     <w:p>
       <w:pPr>
@@ -8376,7 +8289,6 @@
         </w:rPr>
         <w:t xml:space="preserve"> </w:t>
       </w:r>
-      <w:proofErr w:type="spellStart"/>
       <w:r>
         <w:rPr>
           <w:sz w:val="28"/>
@@ -8384,7 +8296,6 @@
         </w:rPr>
         <w:t>Signal_Operator</w:t>
       </w:r>
-      <w:proofErr w:type="spellEnd"/>
     </w:p>
     <w:p>
       <w:pPr>
@@ -8399,15 +8310,7 @@
           <w:sz w:val="28"/>
           <w:szCs w:val="28"/>
         </w:rPr>
-        <w:t xml:space="preserve">Output signal: </w:t>
-      </w:r>
-      <w:proofErr w:type="spellStart"/>
-      <w:r>
-        <w:rPr>
-          <w:sz w:val="28"/>
-          <w:szCs w:val="28"/>
-        </w:rPr>
-        <w:t>Signal_</w:t>
+        <w:t>Output signal: Signal_</w:t>
       </w:r>
       <w:r>
         <w:rPr>
@@ -8423,7 +8326,6 @@
         </w:rPr>
         <w:t>Msg</w:t>
       </w:r>
-      <w:proofErr w:type="spellEnd"/>
     </w:p>
     <w:p>
       <w:pPr>
@@ -8489,66 +8391,40 @@
         <w:pStyle w:val="Caption"/>
         <w:jc w:val="center"/>
       </w:pPr>
-      <w:bookmarkStart w:id="11" w:name="_Toc33706029"/>
+      <w:bookmarkStart w:id="12" w:name="_Toc33706029"/>
       <w:r>
         <w:t xml:space="preserve">Figure </w:t>
       </w:r>
-      <w:r>
-        <w:fldChar w:fldCharType="begin"/>
-      </w:r>
-      <w:r>
-        <w:instrText xml:space="preserve"> STYLEREF 1 \s </w:instrText>
-      </w:r>
-      <w:r>
-        <w:fldChar w:fldCharType="separate"/>
-      </w:r>
-      <w:r>
-        <w:rPr>
-          <w:noProof/>
-          <w:cs/>
-        </w:rPr>
-        <w:t>‎</w:t>
-      </w:r>
-      <w:r>
-        <w:rPr>
-          <w:noProof/>
-        </w:rPr>
-        <w:t>2</w:t>
-      </w:r>
-      <w:r>
-        <w:rPr>
-          <w:noProof/>
-        </w:rPr>
-        <w:fldChar w:fldCharType="end"/>
-      </w:r>
+      <w:fldSimple w:instr=" STYLEREF 1 \s ">
+        <w:r>
+          <w:rPr>
+            <w:noProof/>
+            <w:cs/>
+          </w:rPr>
+          <w:t>‎</w:t>
+        </w:r>
+        <w:r>
+          <w:rPr>
+            <w:noProof/>
+          </w:rPr>
+          <w:t>2</w:t>
+        </w:r>
+      </w:fldSimple>
       <w:r>
         <w:noBreakHyphen/>
       </w:r>
-      <w:r>
-        <w:fldChar w:fldCharType="begin"/>
-      </w:r>
-      <w:r>
-        <w:instrText xml:space="preserve"> SEQ Figure \* ARABIC \s 1 </w:instrText>
-      </w:r>
-      <w:r>
-        <w:fldChar w:fldCharType="separate"/>
-      </w:r>
-      <w:r>
-        <w:rPr>
-          <w:noProof/>
-        </w:rPr>
-        <w:t>4</w:t>
-      </w:r>
-      <w:r>
-        <w:rPr>
-          <w:noProof/>
-        </w:rPr>
-        <w:fldChar w:fldCharType="end"/>
-      </w:r>
+      <w:fldSimple w:instr=" SEQ Figure \* ARABIC \s 1 ">
+        <w:r>
+          <w:rPr>
+            <w:noProof/>
+          </w:rPr>
+          <w:t>4</w:t>
+        </w:r>
+      </w:fldSimple>
       <w:r>
         <w:t xml:space="preserve"> Do Math Control Signals</w:t>
       </w:r>
-      <w:bookmarkEnd w:id="11"/>
+      <w:bookmarkEnd w:id="12"/>
     </w:p>
     <w:p/>
     <w:tbl>
@@ -8872,7 +8748,6 @@
             <w:pPr>
               <w:jc w:val="center"/>
             </w:pPr>
-            <w:proofErr w:type="spellStart"/>
             <w:r>
               <w:rPr>
                 <w:sz w:val="28"/>
@@ -8880,7 +8755,6 @@
               </w:rPr>
               <w:t>Signal_Operator</w:t>
             </w:r>
-            <w:proofErr w:type="spellEnd"/>
           </w:p>
         </w:tc>
         <w:tc>
@@ -8923,13 +8797,6 @@
                 <w:szCs w:val="28"/>
               </w:rPr>
               <w:tab/>
-            </w:r>
-            <w:proofErr w:type="spellStart"/>
-            <w:r>
-              <w:rPr>
-                <w:sz w:val="28"/>
-                <w:szCs w:val="28"/>
-              </w:rPr>
               <w:t>Signal_</w:t>
             </w:r>
             <w:r>
@@ -8946,7 +8813,6 @@
               </w:rPr>
               <w:t>Msg</w:t>
             </w:r>
-            <w:proofErr w:type="spellEnd"/>
           </w:p>
         </w:tc>
       </w:tr>
@@ -9147,7 +9013,7 @@
           <w:szCs w:val="32"/>
         </w:rPr>
       </w:pPr>
-      <w:bookmarkStart w:id="12" w:name="_Toc33782096"/>
+      <w:bookmarkStart w:id="13" w:name="_Toc33782096"/>
       <w:r>
         <w:rPr>
           <w:b/>
@@ -9168,7 +9034,7 @@
         </w:rPr>
         <w:t>Control Signals</w:t>
       </w:r>
-      <w:bookmarkEnd w:id="12"/>
+      <w:bookmarkEnd w:id="13"/>
     </w:p>
     <w:p>
       <w:pPr>
@@ -9199,7 +9065,6 @@
         </w:rPr>
         <w:t xml:space="preserve"> </w:t>
       </w:r>
-      <w:proofErr w:type="spellStart"/>
       <w:r>
         <w:rPr>
           <w:sz w:val="28"/>
@@ -9207,7 +9072,6 @@
         </w:rPr>
         <w:t>ResultMsg</w:t>
       </w:r>
-      <w:proofErr w:type="spellEnd"/>
       <w:r>
         <w:rPr>
           <w:sz w:val="28"/>
@@ -9222,7 +9086,6 @@
         </w:rPr>
         <w:t xml:space="preserve"> </w:t>
       </w:r>
-      <w:proofErr w:type="spellStart"/>
       <w:r>
         <w:rPr>
           <w:sz w:val="28"/>
@@ -9230,7 +9093,6 @@
         </w:rPr>
         <w:t>ErrorMessage</w:t>
       </w:r>
-      <w:proofErr w:type="spellEnd"/>
     </w:p>
     <w:p>
       <w:pPr>
@@ -9245,17 +9107,8 @@
           <w:sz w:val="28"/>
           <w:szCs w:val="28"/>
         </w:rPr>
-        <w:t xml:space="preserve">Output signal: </w:t>
+        <w:t>Output signal: Signal_DisplayedMsg</w:t>
       </w:r>
-      <w:proofErr w:type="spellStart"/>
-      <w:r>
-        <w:rPr>
-          <w:sz w:val="28"/>
-          <w:szCs w:val="28"/>
-        </w:rPr>
-        <w:t>Signal_DisplayedMsg</w:t>
-      </w:r>
-      <w:proofErr w:type="spellEnd"/>
     </w:p>
     <w:p>
       <w:pPr>
@@ -9321,66 +9174,40 @@
         <w:pStyle w:val="Caption"/>
         <w:jc w:val="center"/>
       </w:pPr>
-      <w:bookmarkStart w:id="13" w:name="_Toc33706030"/>
+      <w:bookmarkStart w:id="14" w:name="_Toc33706030"/>
       <w:r>
         <w:t xml:space="preserve">Figure </w:t>
       </w:r>
-      <w:r>
-        <w:fldChar w:fldCharType="begin"/>
-      </w:r>
-      <w:r>
-        <w:instrText xml:space="preserve"> STYLEREF 1 \s </w:instrText>
-      </w:r>
-      <w:r>
-        <w:fldChar w:fldCharType="separate"/>
-      </w:r>
-      <w:r>
-        <w:rPr>
-          <w:noProof/>
-          <w:cs/>
-        </w:rPr>
-        <w:t>‎</w:t>
-      </w:r>
-      <w:r>
-        <w:rPr>
-          <w:noProof/>
-        </w:rPr>
-        <w:t>2</w:t>
-      </w:r>
-      <w:r>
-        <w:rPr>
-          <w:noProof/>
-        </w:rPr>
-        <w:fldChar w:fldCharType="end"/>
-      </w:r>
+      <w:fldSimple w:instr=" STYLEREF 1 \s ">
+        <w:r>
+          <w:rPr>
+            <w:noProof/>
+            <w:cs/>
+          </w:rPr>
+          <w:t>‎</w:t>
+        </w:r>
+        <w:r>
+          <w:rPr>
+            <w:noProof/>
+          </w:rPr>
+          <w:t>2</w:t>
+        </w:r>
+      </w:fldSimple>
       <w:r>
         <w:noBreakHyphen/>
       </w:r>
-      <w:r>
-        <w:fldChar w:fldCharType="begin"/>
-      </w:r>
-      <w:r>
-        <w:instrText xml:space="preserve"> SEQ Figure \* ARABIC \s 1 </w:instrText>
-      </w:r>
-      <w:r>
-        <w:fldChar w:fldCharType="separate"/>
-      </w:r>
-      <w:r>
-        <w:rPr>
-          <w:noProof/>
-        </w:rPr>
-        <w:t>5</w:t>
-      </w:r>
-      <w:r>
-        <w:rPr>
-          <w:noProof/>
-        </w:rPr>
-        <w:fldChar w:fldCharType="end"/>
-      </w:r>
+      <w:fldSimple w:instr=" SEQ Figure \* ARABIC \s 1 ">
+        <w:r>
+          <w:rPr>
+            <w:noProof/>
+          </w:rPr>
+          <w:t>5</w:t>
+        </w:r>
+      </w:fldSimple>
       <w:r>
         <w:t xml:space="preserve"> Display Control Signals</w:t>
       </w:r>
-      <w:bookmarkEnd w:id="13"/>
+      <w:bookmarkEnd w:id="14"/>
     </w:p>
     <w:p/>
     <w:p/>
@@ -9422,17 +9249,8 @@
                 <w:sz w:val="28"/>
                 <w:szCs w:val="28"/>
               </w:rPr>
-              <w:t xml:space="preserve"> </w:t>
-            </w:r>
-            <w:proofErr w:type="spellStart"/>
-            <w:r>
-              <w:rPr>
-                <w:sz w:val="28"/>
-                <w:szCs w:val="28"/>
-              </w:rPr>
-              <w:t>ResultMsg</w:t>
-            </w:r>
-            <w:proofErr w:type="spellEnd"/>
+              <w:t xml:space="preserve"> ResultMsg</w:t>
+            </w:r>
           </w:p>
         </w:tc>
         <w:tc>
@@ -9464,7 +9282,6 @@
               </w:tabs>
               <w:jc w:val="center"/>
             </w:pPr>
-            <w:proofErr w:type="spellStart"/>
             <w:r>
               <w:rPr>
                 <w:sz w:val="28"/>
@@ -9472,7 +9289,6 @@
               </w:rPr>
               <w:t>Signal_ErrorMsg</w:t>
             </w:r>
-            <w:proofErr w:type="spellEnd"/>
           </w:p>
         </w:tc>
       </w:tr>
@@ -9687,7 +9503,6 @@
             <w:pPr>
               <w:jc w:val="center"/>
             </w:pPr>
-            <w:proofErr w:type="spellStart"/>
             <w:r>
               <w:rPr>
                 <w:sz w:val="28"/>
@@ -9695,7 +9510,6 @@
               </w:rPr>
               <w:t>Signal_DisplayedMsg</w:t>
             </w:r>
-            <w:proofErr w:type="spellEnd"/>
           </w:p>
         </w:tc>
         <w:tc>
@@ -9964,7 +9778,7 @@
           <w:szCs w:val="48"/>
         </w:rPr>
       </w:pPr>
-      <w:bookmarkStart w:id="14" w:name="_Toc33782097"/>
+      <w:bookmarkStart w:id="15" w:name="_Toc33782097"/>
       <w:r>
         <w:rPr>
           <w:b/>
@@ -9975,7 +9789,7 @@
         </w:rPr>
         <w:t>Software Features</w:t>
       </w:r>
-      <w:bookmarkEnd w:id="14"/>
+      <w:bookmarkEnd w:id="15"/>
       <w:r>
         <w:rPr>
           <w:b/>
@@ -10167,68 +9981,42 @@
         <w:pStyle w:val="Caption"/>
         <w:jc w:val="center"/>
       </w:pPr>
-      <w:bookmarkStart w:id="15" w:name="_Ref33541291"/>
-      <w:bookmarkStart w:id="16" w:name="_Toc33706031"/>
+      <w:bookmarkStart w:id="16" w:name="_Ref33541291"/>
+      <w:bookmarkStart w:id="17" w:name="_Toc33706031"/>
       <w:r>
         <w:t xml:space="preserve">Figure </w:t>
       </w:r>
-      <w:r>
-        <w:fldChar w:fldCharType="begin"/>
-      </w:r>
-      <w:r>
-        <w:instrText xml:space="preserve"> STYLEREF 1 \s </w:instrText>
-      </w:r>
-      <w:r>
-        <w:fldChar w:fldCharType="separate"/>
-      </w:r>
-      <w:r>
-        <w:rPr>
-          <w:noProof/>
-          <w:cs/>
-        </w:rPr>
-        <w:t>‎</w:t>
-      </w:r>
-      <w:r>
-        <w:rPr>
-          <w:noProof/>
-        </w:rPr>
-        <w:t>3</w:t>
-      </w:r>
-      <w:r>
-        <w:rPr>
-          <w:noProof/>
-        </w:rPr>
-        <w:fldChar w:fldCharType="end"/>
-      </w:r>
+      <w:fldSimple w:instr=" STYLEREF 1 \s ">
+        <w:r>
+          <w:rPr>
+            <w:noProof/>
+            <w:cs/>
+          </w:rPr>
+          <w:t>‎</w:t>
+        </w:r>
+        <w:r>
+          <w:rPr>
+            <w:noProof/>
+          </w:rPr>
+          <w:t>3</w:t>
+        </w:r>
+      </w:fldSimple>
       <w:r>
         <w:noBreakHyphen/>
       </w:r>
-      <w:r>
-        <w:fldChar w:fldCharType="begin"/>
-      </w:r>
-      <w:r>
-        <w:instrText xml:space="preserve"> SEQ Figure \* ARABIC \s 1 </w:instrText>
-      </w:r>
-      <w:r>
-        <w:fldChar w:fldCharType="separate"/>
-      </w:r>
-      <w:r>
-        <w:rPr>
-          <w:noProof/>
-        </w:rPr>
-        <w:t>1</w:t>
-      </w:r>
-      <w:r>
-        <w:rPr>
-          <w:noProof/>
-        </w:rPr>
-        <w:fldChar w:fldCharType="end"/>
-      </w:r>
-      <w:bookmarkEnd w:id="15"/>
+      <w:fldSimple w:instr=" SEQ Figure \* ARABIC \s 1 ">
+        <w:r>
+          <w:rPr>
+            <w:noProof/>
+          </w:rPr>
+          <w:t>1</w:t>
+        </w:r>
+      </w:fldSimple>
+      <w:bookmarkEnd w:id="16"/>
       <w:r>
         <w:t xml:space="preserve"> Software Features</w:t>
       </w:r>
-      <w:bookmarkEnd w:id="16"/>
+      <w:bookmarkEnd w:id="17"/>
     </w:p>
     <w:p>
       <w:pPr>
@@ -10256,10 +10044,10 @@
           <w:szCs w:val="48"/>
         </w:rPr>
       </w:pPr>
-      <w:bookmarkStart w:id="17" w:name="_Ref33485042"/>
-      <w:bookmarkStart w:id="18" w:name="_Ref33485044"/>
-      <w:bookmarkStart w:id="19" w:name="_Ref33485045"/>
-      <w:bookmarkStart w:id="20" w:name="_Toc33782098"/>
+      <w:bookmarkStart w:id="18" w:name="_Ref33485042"/>
+      <w:bookmarkStart w:id="19" w:name="_Ref33485044"/>
+      <w:bookmarkStart w:id="20" w:name="_Ref33485045"/>
+      <w:bookmarkStart w:id="21" w:name="_Toc33782098"/>
       <w:r>
         <w:rPr>
           <w:b/>
@@ -10281,10 +10069,10 @@
         </w:rPr>
         <w:t xml:space="preserve"> Architecture</w:t>
       </w:r>
-      <w:bookmarkEnd w:id="17"/>
       <w:bookmarkEnd w:id="18"/>
       <w:bookmarkEnd w:id="19"/>
       <w:bookmarkEnd w:id="20"/>
+      <w:bookmarkEnd w:id="21"/>
     </w:p>
     <w:p>
       <w:pPr>
@@ -10297,7 +10085,7 @@
           <w:szCs w:val="32"/>
         </w:rPr>
       </w:pPr>
-      <w:bookmarkStart w:id="21" w:name="_Toc33782099"/>
+      <w:bookmarkStart w:id="22" w:name="_Toc33782099"/>
       <w:r>
         <w:rPr>
           <w:b/>
@@ -10308,7 +10096,7 @@
         </w:rPr>
         <w:t>Layered Architecture</w:t>
       </w:r>
-      <w:bookmarkEnd w:id="21"/>
+      <w:bookmarkEnd w:id="22"/>
     </w:p>
     <w:p/>
     <w:p>
@@ -10477,73 +10265,47 @@
         <w:pStyle w:val="Caption"/>
         <w:jc w:val="center"/>
       </w:pPr>
-      <w:bookmarkStart w:id="22" w:name="_Ref33485279"/>
-      <w:bookmarkStart w:id="23" w:name="_Ref33485254"/>
-      <w:bookmarkStart w:id="24" w:name="_Toc33706032"/>
+      <w:bookmarkStart w:id="23" w:name="_Ref33485279"/>
+      <w:bookmarkStart w:id="24" w:name="_Ref33485254"/>
+      <w:bookmarkStart w:id="25" w:name="_Toc33706032"/>
       <w:r>
         <w:t xml:space="preserve">Figure </w:t>
       </w:r>
-      <w:r>
-        <w:fldChar w:fldCharType="begin"/>
-      </w:r>
-      <w:r>
-        <w:instrText xml:space="preserve"> STYLEREF 1 \s </w:instrText>
-      </w:r>
-      <w:r>
-        <w:fldChar w:fldCharType="separate"/>
-      </w:r>
-      <w:r>
-        <w:rPr>
-          <w:noProof/>
-          <w:cs/>
-        </w:rPr>
-        <w:t>‎</w:t>
-      </w:r>
-      <w:r>
-        <w:rPr>
-          <w:noProof/>
-        </w:rPr>
-        <w:t>4</w:t>
-      </w:r>
-      <w:r>
-        <w:rPr>
-          <w:noProof/>
-        </w:rPr>
-        <w:fldChar w:fldCharType="end"/>
-      </w:r>
+      <w:fldSimple w:instr=" STYLEREF 1 \s ">
+        <w:r>
+          <w:rPr>
+            <w:noProof/>
+            <w:cs/>
+          </w:rPr>
+          <w:t>‎</w:t>
+        </w:r>
+        <w:r>
+          <w:rPr>
+            <w:noProof/>
+          </w:rPr>
+          <w:t>4</w:t>
+        </w:r>
+      </w:fldSimple>
       <w:r>
         <w:noBreakHyphen/>
       </w:r>
-      <w:r>
-        <w:fldChar w:fldCharType="begin"/>
-      </w:r>
-      <w:r>
-        <w:instrText xml:space="preserve"> SEQ Figure \* ARABIC \s 1 </w:instrText>
-      </w:r>
-      <w:r>
-        <w:fldChar w:fldCharType="separate"/>
-      </w:r>
-      <w:r>
-        <w:rPr>
-          <w:noProof/>
-        </w:rPr>
-        <w:t>1</w:t>
-      </w:r>
-      <w:r>
-        <w:rPr>
-          <w:noProof/>
-        </w:rPr>
-        <w:fldChar w:fldCharType="end"/>
-      </w:r>
-      <w:bookmarkEnd w:id="22"/>
+      <w:fldSimple w:instr=" SEQ Figure \* ARABIC \s 1 ">
+        <w:r>
+          <w:rPr>
+            <w:noProof/>
+          </w:rPr>
+          <w:t>1</w:t>
+        </w:r>
+      </w:fldSimple>
+      <w:bookmarkEnd w:id="23"/>
       <w:r>
         <w:t xml:space="preserve"> </w:t>
       </w:r>
       <w:r>
         <w:t>Project Layered Architecture</w:t>
       </w:r>
-      <w:bookmarkEnd w:id="23"/>
       <w:bookmarkEnd w:id="24"/>
+      <w:bookmarkEnd w:id="25"/>
     </w:p>
     <w:p>
       <w:pPr>
@@ -10556,7 +10318,7 @@
           <w:szCs w:val="48"/>
         </w:rPr>
       </w:pPr>
-      <w:bookmarkStart w:id="25" w:name="_Toc33782100"/>
+      <w:bookmarkStart w:id="26" w:name="_Toc33782100"/>
       <w:r>
         <w:rPr>
           <w:b/>
@@ -10568,7 +10330,7 @@
         <w:lastRenderedPageBreak/>
         <w:t>Components</w:t>
       </w:r>
-      <w:bookmarkEnd w:id="25"/>
+      <w:bookmarkEnd w:id="26"/>
     </w:p>
     <w:p>
       <w:pPr>
@@ -10618,7 +10380,7 @@
           <w:szCs w:val="32"/>
         </w:rPr>
       </w:pPr>
-      <w:bookmarkStart w:id="26" w:name="_Toc33782101"/>
+      <w:bookmarkStart w:id="27" w:name="_Toc33782101"/>
       <w:r>
         <w:rPr>
           <w:b/>
@@ -10639,7 +10401,7 @@
         </w:rPr>
         <w:t>API’s</w:t>
       </w:r>
-      <w:bookmarkEnd w:id="26"/>
+      <w:bookmarkEnd w:id="27"/>
     </w:p>
     <w:p/>
     <w:p>
@@ -10653,7 +10415,7 @@
           <w:szCs w:val="32"/>
         </w:rPr>
       </w:pPr>
-      <w:bookmarkStart w:id="27" w:name="_Toc33782102"/>
+      <w:bookmarkStart w:id="28" w:name="_Toc33782102"/>
       <w:r>
         <w:rPr>
           <w:b/>
@@ -10664,7 +10426,7 @@
         </w:rPr>
         <w:t>GPIO</w:t>
       </w:r>
-      <w:bookmarkEnd w:id="27"/>
+      <w:bookmarkEnd w:id="28"/>
     </w:p>
     <w:p/>
     <w:p>
@@ -10755,7 +10517,6 @@
               <w:ind w:left="864" w:hanging="864"/>
               <w:outlineLvl w:val="3"/>
             </w:pPr>
-            <w:proofErr w:type="spellStart"/>
             <w:r>
               <w:rPr>
                 <w:rFonts w:asciiTheme="minorHAnsi" w:eastAsiaTheme="minorHAnsi" w:hAnsiTheme="minorHAnsi" w:cstheme="minorBidi"/>
@@ -10765,7 +10526,6 @@
               </w:rPr>
               <w:t>errstate</w:t>
             </w:r>
-            <w:proofErr w:type="spellEnd"/>
             <w:r>
               <w:rPr>
                 <w:rFonts w:asciiTheme="minorHAnsi" w:eastAsiaTheme="minorHAnsi" w:hAnsiTheme="minorHAnsi" w:cstheme="minorBidi"/>
@@ -10775,7 +10535,6 @@
               </w:rPr>
               <w:t xml:space="preserve"> </w:t>
             </w:r>
-            <w:proofErr w:type="spellStart"/>
             <w:r>
               <w:rPr>
                 <w:rFonts w:asciiTheme="minorHAnsi" w:eastAsiaTheme="minorHAnsi" w:hAnsiTheme="minorHAnsi" w:cstheme="minorBidi"/>
@@ -10783,17 +10542,7 @@
                 <w:iCs w:val="0"/>
                 <w:color w:val="auto"/>
               </w:rPr>
-              <w:t>GPIO_voidInit</w:t>
-            </w:r>
-            <w:proofErr w:type="spellEnd"/>
-            <w:r>
-              <w:rPr>
-                <w:rFonts w:asciiTheme="minorHAnsi" w:eastAsiaTheme="minorHAnsi" w:hAnsiTheme="minorHAnsi" w:cstheme="minorBidi"/>
-                <w:i w:val="0"/>
-                <w:iCs w:val="0"/>
-                <w:color w:val="auto"/>
-              </w:rPr>
-              <w:t xml:space="preserve"> </w:t>
+              <w:t xml:space="preserve">GPIO_voidInit </w:t>
             </w:r>
             <w:r>
               <w:rPr>
@@ -10890,13 +10639,8 @@
                 <w:numId w:val="10"/>
               </w:numPr>
             </w:pPr>
-            <w:proofErr w:type="spellStart"/>
-            <w:r>
-              <w:t>errstate</w:t>
-            </w:r>
-            <w:proofErr w:type="spellEnd"/>
-            <w:r>
-              <w:t xml:space="preserve"> that holds the error state of the API implementation, it shall be </w:t>
+            <w:r>
+              <w:t xml:space="preserve">errstate that holds the error state of the API implementation, it shall be </w:t>
             </w:r>
             <w:r>
               <w:t xml:space="preserve"> 0 for </w:t>
@@ -11080,7 +10824,6 @@
               <w:ind w:left="864" w:hanging="864"/>
               <w:outlineLvl w:val="3"/>
             </w:pPr>
-            <w:proofErr w:type="spellStart"/>
             <w:r>
               <w:rPr>
                 <w:rFonts w:asciiTheme="minorHAnsi" w:eastAsiaTheme="minorHAnsi" w:hAnsiTheme="minorHAnsi" w:cstheme="minorBidi"/>
@@ -11090,7 +10833,6 @@
               </w:rPr>
               <w:t>errstate</w:t>
             </w:r>
-            <w:proofErr w:type="spellEnd"/>
             <w:r>
               <w:rPr>
                 <w:rFonts w:asciiTheme="minorHAnsi" w:eastAsiaTheme="minorHAnsi" w:hAnsiTheme="minorHAnsi" w:cstheme="minorBidi"/>
@@ -11100,7 +10842,6 @@
               </w:rPr>
               <w:t xml:space="preserve"> </w:t>
             </w:r>
-            <w:proofErr w:type="spellStart"/>
             <w:r>
               <w:rPr>
                 <w:rFonts w:asciiTheme="minorHAnsi" w:eastAsiaTheme="minorHAnsi" w:hAnsiTheme="minorHAnsi" w:cstheme="minorBidi"/>
@@ -11119,7 +10860,6 @@
               </w:rPr>
               <w:t>voidSetPinMode</w:t>
             </w:r>
-            <w:proofErr w:type="spellEnd"/>
             <w:r>
               <w:rPr>
                 <w:rFonts w:asciiTheme="minorHAnsi" w:eastAsiaTheme="minorHAnsi" w:hAnsiTheme="minorHAnsi" w:cstheme="minorBidi"/>
@@ -11136,7 +10876,7 @@
                 <w:iCs w:val="0"/>
                 <w:color w:val="auto"/>
               </w:rPr>
-              <w:t>u8 Copy_u8Port, u8 Copy_u8Pin, u8 Copy_u8Mode</w:t>
+              <w:t>u8 Copy_u8Pin, u8 Copy_u8Mode</w:t>
             </w:r>
             <w:r>
               <w:rPr>
@@ -11198,13 +10938,10 @@
               </w:numPr>
             </w:pPr>
             <w:r>
-              <w:t>Copy_u8Port: specifies pin’s port</w:t>
-            </w:r>
-            <w:r>
-              <w:t xml:space="preserve">, which shall be one of this options: </w:t>
-            </w:r>
-            <w:r>
-              <w:t>A, B, C, D</w:t>
+              <w:t>Copy_u8Pin: specifies pin number</w:t>
+            </w:r>
+            <w:r>
+              <w:t>, which shall be number in this range: [0-7]</w:t>
             </w:r>
           </w:p>
           <w:p>
@@ -11216,12 +10953,27 @@
               </w:numPr>
             </w:pPr>
             <w:r>
-              <w:t>Copy_u8Pin: specifies pin number</w:t>
-            </w:r>
-            <w:r>
-              <w:t>, which shall be number in this range: [0-7]</w:t>
-            </w:r>
-          </w:p>
+              <w:t>Copy_u8Mode: specifies pin mode, which is 0 for input and 1 for output</w:t>
+            </w:r>
+          </w:p>
+        </w:tc>
+      </w:tr>
+      <w:tr>
+        <w:tc>
+          <w:tcPr>
+            <w:tcW w:w="1975" w:type="dxa"/>
+            <w:shd w:val="clear" w:color="auto" w:fill="F2F2F2" w:themeFill="background1" w:themeFillShade="F2"/>
+          </w:tcPr>
+          <w:p>
+            <w:r>
+              <w:t xml:space="preserve">Return </w:t>
+            </w:r>
+          </w:p>
+        </w:tc>
+        <w:tc>
+          <w:tcPr>
+            <w:tcW w:w="9175" w:type="dxa"/>
+          </w:tcPr>
           <w:p>
             <w:pPr>
               <w:pStyle w:val="ListParagraph"/>
@@ -11231,7 +10983,7 @@
               </w:numPr>
             </w:pPr>
             <w:r>
-              <w:t>Copy_u8Mode: specifies pin mode, which is 0 for input and 1 for output</w:t>
+              <w:t>errstate that holds the error state of the API implementation, it shall be  0 for OK if everything is done correctly, and 1 for NOK if anything goes wrong.</w:t>
             </w:r>
           </w:p>
         </w:tc>
@@ -11244,7 +10996,7 @@
           </w:tcPr>
           <w:p>
             <w:r>
-              <w:t xml:space="preserve">Return </w:t>
+              <w:t>Covers</w:t>
             </w:r>
           </w:p>
         </w:tc>
@@ -11260,33 +11012,13 @@
                 <w:numId w:val="10"/>
               </w:numPr>
             </w:pPr>
-            <w:proofErr w:type="spellStart"/>
-            <w:r>
-              <w:t>errstate</w:t>
-            </w:r>
-            <w:proofErr w:type="spellEnd"/>
-            <w:r>
-              <w:t xml:space="preserve"> that holds the error state of the API implementation, it shall be  0 for OK if everything is done correctly, and 1 for NOK if anything goes wrong.</w:t>
-            </w:r>
-          </w:p>
-        </w:tc>
-      </w:tr>
-      <w:tr>
-        <w:tc>
-          <w:tcPr>
-            <w:tcW w:w="1975" w:type="dxa"/>
-            <w:shd w:val="clear" w:color="auto" w:fill="F2F2F2" w:themeFill="background1" w:themeFillShade="F2"/>
-          </w:tcPr>
-          <w:p>
-            <w:r>
-              <w:t>Covers</w:t>
-            </w:r>
-          </w:p>
-        </w:tc>
-        <w:tc>
-          <w:tcPr>
-            <w:tcW w:w="9175" w:type="dxa"/>
-          </w:tcPr>
+            <w:r>
+              <w:t>Req_PO1_DGC_SRS_032</w:t>
+            </w:r>
+            <w:r>
+              <w:t>_V01</w:t>
+            </w:r>
+          </w:p>
           <w:p>
             <w:pPr>
               <w:pStyle w:val="ListParagraph"/>
@@ -11296,7 +11028,10 @@
               </w:numPr>
             </w:pPr>
             <w:r>
-              <w:t>NA</w:t>
+              <w:t>Req_PO1_DGC_SRS_033</w:t>
+            </w:r>
+            <w:r>
+              <w:t>_V01</w:t>
             </w:r>
           </w:p>
         </w:tc>
@@ -11397,7 +11132,6 @@
               <w:ind w:left="864" w:hanging="864"/>
               <w:outlineLvl w:val="3"/>
             </w:pPr>
-            <w:proofErr w:type="spellStart"/>
             <w:r>
               <w:rPr>
                 <w:rFonts w:asciiTheme="minorHAnsi" w:eastAsiaTheme="minorHAnsi" w:hAnsiTheme="minorHAnsi" w:cstheme="minorBidi"/>
@@ -11407,7 +11141,6 @@
               </w:rPr>
               <w:t>errstate</w:t>
             </w:r>
-            <w:proofErr w:type="spellEnd"/>
             <w:r>
               <w:rPr>
                 <w:rFonts w:asciiTheme="minorHAnsi" w:eastAsiaTheme="minorHAnsi" w:hAnsiTheme="minorHAnsi" w:cstheme="minorBidi"/>
@@ -11417,7 +11150,6 @@
               </w:rPr>
               <w:t xml:space="preserve"> </w:t>
             </w:r>
-            <w:proofErr w:type="spellStart"/>
             <w:r>
               <w:rPr>
                 <w:rFonts w:asciiTheme="minorHAnsi" w:eastAsiaTheme="minorHAnsi" w:hAnsiTheme="minorHAnsi" w:cstheme="minorBidi"/>
@@ -11436,7 +11168,6 @@
               </w:rPr>
               <w:t>voidSetPinValue</w:t>
             </w:r>
-            <w:proofErr w:type="spellEnd"/>
             <w:r>
               <w:rPr>
                 <w:rFonts w:asciiTheme="minorHAnsi" w:eastAsiaTheme="minorHAnsi" w:hAnsiTheme="minorHAnsi" w:cstheme="minorBidi"/>
@@ -11453,7 +11184,7 @@
                 <w:iCs w:val="0"/>
                 <w:color w:val="auto"/>
               </w:rPr>
-              <w:t>u8 Copy_u8Port, u8 Copy_u8Pin, u8 Copy_u8Value</w:t>
+              <w:t>u8 Copy_u8Pin, u8 Copy_u8Value</w:t>
             </w:r>
             <w:r>
               <w:rPr>
@@ -11515,7 +11246,7 @@
               </w:numPr>
             </w:pPr>
             <w:r>
-              <w:t>Copy_u8Port: specifies pin’s port, which shall be one of this options: A, B, C, D</w:t>
+              <w:t>Copy_u8Pin: specifies pin number, which shall be number in this range: [0-7]</w:t>
             </w:r>
           </w:p>
           <w:p>
@@ -11527,9 +11258,27 @@
               </w:numPr>
             </w:pPr>
             <w:r>
-              <w:t>Copy_u8Pin: specifies pin number, which shall be number in this range: [0-7]</w:t>
-            </w:r>
-          </w:p>
+              <w:t>Copy_u8Mode: specifies value set to the pin, which shall be 0 or 1</w:t>
+            </w:r>
+          </w:p>
+        </w:tc>
+      </w:tr>
+      <w:tr>
+        <w:tc>
+          <w:tcPr>
+            <w:tcW w:w="1975" w:type="dxa"/>
+            <w:shd w:val="clear" w:color="auto" w:fill="F2F2F2" w:themeFill="background1" w:themeFillShade="F2"/>
+          </w:tcPr>
+          <w:p>
+            <w:r>
+              <w:t xml:space="preserve">Return </w:t>
+            </w:r>
+          </w:p>
+        </w:tc>
+        <w:tc>
+          <w:tcPr>
+            <w:tcW w:w="9175" w:type="dxa"/>
+          </w:tcPr>
           <w:p>
             <w:pPr>
               <w:pStyle w:val="ListParagraph"/>
@@ -11539,7 +11288,7 @@
               </w:numPr>
             </w:pPr>
             <w:r>
-              <w:t>Copy_u8Mode: specifies value set to the pin, which shall be 0 or 1</w:t>
+              <w:t>errstate that holds the error state of the API implementation, it shall be  0 for OK if everything is done correctly, and 1 for NOK if anything goes wrong.</w:t>
             </w:r>
           </w:p>
         </w:tc>
@@ -11552,42 +11301,6 @@
           </w:tcPr>
           <w:p>
             <w:r>
-              <w:t xml:space="preserve">Return </w:t>
-            </w:r>
-          </w:p>
-        </w:tc>
-        <w:tc>
-          <w:tcPr>
-            <w:tcW w:w="9175" w:type="dxa"/>
-          </w:tcPr>
-          <w:p>
-            <w:pPr>
-              <w:pStyle w:val="ListParagraph"/>
-              <w:numPr>
-                <w:ilvl w:val="0"/>
-                <w:numId w:val="10"/>
-              </w:numPr>
-            </w:pPr>
-            <w:proofErr w:type="spellStart"/>
-            <w:r>
-              <w:t>errstate</w:t>
-            </w:r>
-            <w:proofErr w:type="spellEnd"/>
-            <w:r>
-              <w:t xml:space="preserve"> that holds the error state of the API implementation, it shall be  0 for OK if everything is done correctly, and 1 for NOK if anything goes wrong.</w:t>
-            </w:r>
-          </w:p>
-        </w:tc>
-      </w:tr>
-      <w:tr>
-        <w:tc>
-          <w:tcPr>
-            <w:tcW w:w="1975" w:type="dxa"/>
-            <w:shd w:val="clear" w:color="auto" w:fill="F2F2F2" w:themeFill="background1" w:themeFillShade="F2"/>
-          </w:tcPr>
-          <w:p>
-            <w:r>
-              <w:lastRenderedPageBreak/>
               <w:t>Covers</w:t>
             </w:r>
           </w:p>
@@ -11703,7 +11416,6 @@
               <w:ind w:left="864" w:hanging="864"/>
               <w:outlineLvl w:val="3"/>
             </w:pPr>
-            <w:proofErr w:type="spellStart"/>
             <w:r>
               <w:rPr>
                 <w:rFonts w:asciiTheme="minorHAnsi" w:eastAsiaTheme="minorHAnsi" w:hAnsiTheme="minorHAnsi" w:cstheme="minorBidi"/>
@@ -11713,7 +11425,6 @@
               </w:rPr>
               <w:t>errstate</w:t>
             </w:r>
-            <w:proofErr w:type="spellEnd"/>
             <w:r>
               <w:rPr>
                 <w:rFonts w:asciiTheme="minorHAnsi" w:eastAsiaTheme="minorHAnsi" w:hAnsiTheme="minorHAnsi" w:cstheme="minorBidi"/>
@@ -11757,7 +11468,7 @@
                 <w:iCs w:val="0"/>
                 <w:color w:val="auto"/>
               </w:rPr>
-              <w:t>u8 Copy_u8Port, u8 Copy_u8Pin</w:t>
+              <w:t>u8 Copy_u8Pin</w:t>
             </w:r>
             <w:r>
               <w:rPr>
@@ -11828,7 +11539,7 @@
               </w:numPr>
             </w:pPr>
             <w:r>
-              <w:t>Copy_u8Port: specifies pin’s port, which shall be one of this options: A, B, C, D</w:t>
+              <w:t>Copy_u8Pin: specifies pin number, which shall be number in this range: [0-7]</w:t>
             </w:r>
           </w:p>
           <w:p>
@@ -11840,9 +11551,30 @@
               </w:numPr>
             </w:pPr>
             <w:r>
-              <w:t>Copy_u8Pin: specifies pin number, which shall be number in this range: [0-7]</w:t>
-            </w:r>
-          </w:p>
+              <w:t>Copy_u8Value</w:t>
+            </w:r>
+            <w:r>
+              <w:t>: pointer that holds the value of the pin, it shall be 0 or 1</w:t>
+            </w:r>
+          </w:p>
+        </w:tc>
+      </w:tr>
+      <w:tr>
+        <w:tc>
+          <w:tcPr>
+            <w:tcW w:w="1975" w:type="dxa"/>
+            <w:shd w:val="clear" w:color="auto" w:fill="F2F2F2" w:themeFill="background1" w:themeFillShade="F2"/>
+          </w:tcPr>
+          <w:p>
+            <w:r>
+              <w:t xml:space="preserve">Return </w:t>
+            </w:r>
+          </w:p>
+        </w:tc>
+        <w:tc>
+          <w:tcPr>
+            <w:tcW w:w="9175" w:type="dxa"/>
+          </w:tcPr>
           <w:p>
             <w:pPr>
               <w:pStyle w:val="ListParagraph"/>
@@ -11852,10 +11584,7 @@
               </w:numPr>
             </w:pPr>
             <w:r>
-              <w:t>Copy_u8Value</w:t>
-            </w:r>
-            <w:r>
-              <w:t>: pointer that holds the value of the pin, it shall be 0 or 1</w:t>
+              <w:t>errstate that holds the error state of the API implementation, it shall be  0 for OK if everything is done correctly, and 1 for NOK if anything goes wrong.</w:t>
             </w:r>
           </w:p>
         </w:tc>
@@ -11868,7 +11597,7 @@
           </w:tcPr>
           <w:p>
             <w:r>
-              <w:t xml:space="preserve">Return </w:t>
+              <w:t>Covers</w:t>
             </w:r>
           </w:p>
         </w:tc>
@@ -11884,13 +11613,8 @@
                 <w:numId w:val="10"/>
               </w:numPr>
             </w:pPr>
-            <w:proofErr w:type="spellStart"/>
-            <w:r>
-              <w:t>errstate</w:t>
-            </w:r>
-            <w:proofErr w:type="spellEnd"/>
-            <w:r>
-              <w:t xml:space="preserve"> that holds the error state of the API implementation, it shall be  0 for OK if everything is done correctly, and 1 for NOK if anything goes wrong.</w:t>
+            <w:r>
+              <w:t>NA</w:t>
             </w:r>
           </w:p>
         </w:tc>
@@ -11908,7 +11632,7 @@
           <w:szCs w:val="32"/>
         </w:rPr>
       </w:pPr>
-      <w:bookmarkStart w:id="28" w:name="_Toc33782103"/>
+      <w:bookmarkStart w:id="29" w:name="_Toc33782103"/>
       <w:r>
         <w:rPr>
           <w:b/>
@@ -11919,7 +11643,7 @@
         </w:rPr>
         <w:t>Timer</w:t>
       </w:r>
-      <w:bookmarkEnd w:id="28"/>
+      <w:bookmarkEnd w:id="29"/>
     </w:p>
     <w:p/>
     <w:p>
@@ -12042,7 +11766,6 @@
               <w:ind w:left="864" w:hanging="864"/>
               <w:outlineLvl w:val="3"/>
             </w:pPr>
-            <w:proofErr w:type="spellStart"/>
             <w:r>
               <w:rPr>
                 <w:rFonts w:asciiTheme="minorHAnsi" w:eastAsiaTheme="minorHAnsi" w:hAnsiTheme="minorHAnsi" w:cstheme="minorBidi"/>
@@ -12052,7 +11775,6 @@
               </w:rPr>
               <w:t>errstate</w:t>
             </w:r>
-            <w:proofErr w:type="spellEnd"/>
             <w:r>
               <w:rPr>
                 <w:rFonts w:asciiTheme="minorHAnsi" w:eastAsiaTheme="minorHAnsi" w:hAnsiTheme="minorHAnsi" w:cstheme="minorBidi"/>
@@ -12078,9 +11800,8 @@
                 <w:iCs w:val="0"/>
                 <w:color w:val="auto"/>
               </w:rPr>
-              <w:t xml:space="preserve">_ </w:t>
-            </w:r>
-            <w:proofErr w:type="spellStart"/>
+              <w:t>_ errstate</w:t>
+            </w:r>
             <w:r>
               <w:rPr>
                 <w:rFonts w:asciiTheme="minorHAnsi" w:eastAsiaTheme="minorHAnsi" w:hAnsiTheme="minorHAnsi" w:cstheme="minorBidi"/>
@@ -12088,26 +11809,7 @@
                 <w:iCs w:val="0"/>
                 <w:color w:val="auto"/>
               </w:rPr>
-              <w:t>errstate</w:t>
-            </w:r>
-            <w:r>
-              <w:rPr>
-                <w:rFonts w:asciiTheme="minorHAnsi" w:eastAsiaTheme="minorHAnsi" w:hAnsiTheme="minorHAnsi" w:cstheme="minorBidi"/>
-                <w:i w:val="0"/>
-                <w:iCs w:val="0"/>
-                <w:color w:val="auto"/>
-              </w:rPr>
-              <w:t>Init</w:t>
-            </w:r>
-            <w:proofErr w:type="spellEnd"/>
-            <w:r>
-              <w:rPr>
-                <w:rFonts w:asciiTheme="minorHAnsi" w:eastAsiaTheme="minorHAnsi" w:hAnsiTheme="minorHAnsi" w:cstheme="minorBidi"/>
-                <w:i w:val="0"/>
-                <w:iCs w:val="0"/>
-                <w:color w:val="auto"/>
-              </w:rPr>
-              <w:t xml:space="preserve"> (void)</w:t>
+              <w:t>Init (void)</w:t>
             </w:r>
           </w:p>
         </w:tc>
@@ -12189,13 +11891,8 @@
                 <w:numId w:val="10"/>
               </w:numPr>
             </w:pPr>
-            <w:proofErr w:type="spellStart"/>
-            <w:r>
-              <w:t>errstate</w:t>
-            </w:r>
-            <w:proofErr w:type="spellEnd"/>
-            <w:r>
-              <w:t xml:space="preserve"> that holds the error state of the API implementation, it shall be  0 for OK if everything is done correctly, and 1 for NOK if anything goes wrong.</w:t>
+            <w:r>
+              <w:t>errstate that holds the error state of the API implementation, it shall be  0 for OK if everything is done correctly, and 1 for NOK if anything goes wrong.</w:t>
             </w:r>
           </w:p>
         </w:tc>
@@ -12342,7 +12039,6 @@
               <w:ind w:left="864" w:hanging="864"/>
               <w:outlineLvl w:val="3"/>
             </w:pPr>
-            <w:proofErr w:type="spellStart"/>
             <w:r>
               <w:rPr>
                 <w:rFonts w:asciiTheme="minorHAnsi" w:eastAsiaTheme="minorHAnsi" w:hAnsiTheme="minorHAnsi" w:cstheme="minorBidi"/>
@@ -12352,7 +12048,6 @@
               </w:rPr>
               <w:t>errstate</w:t>
             </w:r>
-            <w:proofErr w:type="spellEnd"/>
             <w:r>
               <w:rPr>
                 <w:rFonts w:asciiTheme="minorHAnsi" w:eastAsiaTheme="minorHAnsi" w:hAnsiTheme="minorHAnsi" w:cstheme="minorBidi"/>
@@ -12369,9 +12064,8 @@
                 <w:iCs w:val="0"/>
                 <w:color w:val="auto"/>
               </w:rPr>
-              <w:t xml:space="preserve">TIMER_ </w:t>
-            </w:r>
-            <w:proofErr w:type="spellStart"/>
+              <w:t>TIMER_ errstateSetCallback</w:t>
+            </w:r>
             <w:r>
               <w:rPr>
                 <w:rFonts w:asciiTheme="minorHAnsi" w:eastAsiaTheme="minorHAnsi" w:hAnsiTheme="minorHAnsi" w:cstheme="minorBidi"/>
@@ -12379,9 +12073,8 @@
                 <w:iCs w:val="0"/>
                 <w:color w:val="auto"/>
               </w:rPr>
-              <w:t>errstateSetCallback</w:t>
-            </w:r>
-            <w:proofErr w:type="spellEnd"/>
+              <w:t xml:space="preserve"> (void</w:t>
+            </w:r>
             <w:r>
               <w:rPr>
                 <w:rFonts w:asciiTheme="minorHAnsi" w:eastAsiaTheme="minorHAnsi" w:hAnsiTheme="minorHAnsi" w:cstheme="minorBidi"/>
@@ -12389,36 +12082,7 @@
                 <w:iCs w:val="0"/>
                 <w:color w:val="auto"/>
               </w:rPr>
-              <w:t xml:space="preserve"> (void</w:t>
-            </w:r>
-            <w:r>
-              <w:rPr>
-                <w:rFonts w:asciiTheme="minorHAnsi" w:eastAsiaTheme="minorHAnsi" w:hAnsiTheme="minorHAnsi" w:cstheme="minorBidi"/>
-                <w:i w:val="0"/>
-                <w:iCs w:val="0"/>
-                <w:color w:val="auto"/>
-              </w:rPr>
-              <w:t xml:space="preserve">(* </w:t>
-            </w:r>
-            <w:proofErr w:type="spellStart"/>
-            <w:r>
-              <w:rPr>
-                <w:rFonts w:asciiTheme="minorHAnsi" w:eastAsiaTheme="minorHAnsi" w:hAnsiTheme="minorHAnsi" w:cstheme="minorBidi"/>
-                <w:i w:val="0"/>
-                <w:iCs w:val="0"/>
-                <w:color w:val="auto"/>
-              </w:rPr>
-              <w:t>Copy_PtrCallback</w:t>
-            </w:r>
-            <w:proofErr w:type="spellEnd"/>
-            <w:r>
-              <w:rPr>
-                <w:rFonts w:asciiTheme="minorHAnsi" w:eastAsiaTheme="minorHAnsi" w:hAnsiTheme="minorHAnsi" w:cstheme="minorBidi"/>
-                <w:i w:val="0"/>
-                <w:iCs w:val="0"/>
-                <w:color w:val="auto"/>
-              </w:rPr>
-              <w:t>)(void)</w:t>
+              <w:t>(* Copy_PtrCallback)(void)</w:t>
             </w:r>
             <w:r>
               <w:rPr>
@@ -12479,11 +12143,9 @@
                 <w:numId w:val="10"/>
               </w:numPr>
             </w:pPr>
-            <w:proofErr w:type="spellStart"/>
             <w:r>
               <w:t>Copy_PtrCallback</w:t>
             </w:r>
-            <w:proofErr w:type="spellEnd"/>
             <w:r>
               <w:t xml:space="preserve">: pointer </w:t>
             </w:r>
@@ -12517,13 +12179,8 @@
                 <w:numId w:val="10"/>
               </w:numPr>
             </w:pPr>
-            <w:proofErr w:type="spellStart"/>
-            <w:r>
-              <w:t>errstate</w:t>
-            </w:r>
-            <w:proofErr w:type="spellEnd"/>
-            <w:r>
-              <w:t xml:space="preserve"> that holds the error state of the API implementation, it shall be  0 for OK if everything is done correctly, and 1 for NOK if anything goes wrong.</w:t>
+            <w:r>
+              <w:t>errstate that holds the error state of the API implementation, it shall be  0 for OK if everything is done correctly, and 1 for NOK if anything goes wrong.</w:t>
             </w:r>
           </w:p>
         </w:tc>
@@ -12670,7 +12327,6 @@
               <w:ind w:left="864" w:hanging="864"/>
               <w:outlineLvl w:val="3"/>
             </w:pPr>
-            <w:proofErr w:type="spellStart"/>
             <w:r>
               <w:rPr>
                 <w:rFonts w:asciiTheme="minorHAnsi" w:eastAsiaTheme="minorHAnsi" w:hAnsiTheme="minorHAnsi" w:cstheme="minorBidi"/>
@@ -12680,7 +12336,6 @@
               </w:rPr>
               <w:t>errstate</w:t>
             </w:r>
-            <w:proofErr w:type="spellEnd"/>
             <w:r>
               <w:rPr>
                 <w:rFonts w:asciiTheme="minorHAnsi" w:eastAsiaTheme="minorHAnsi" w:hAnsiTheme="minorHAnsi" w:cstheme="minorBidi"/>
@@ -12697,19 +12352,8 @@
                 <w:iCs w:val="0"/>
                 <w:color w:val="auto"/>
               </w:rPr>
-              <w:t xml:space="preserve">TIMER_ </w:t>
-            </w:r>
-            <w:proofErr w:type="spellStart"/>
-            <w:r>
-              <w:rPr>
-                <w:rFonts w:asciiTheme="minorHAnsi" w:eastAsiaTheme="minorHAnsi" w:hAnsiTheme="minorHAnsi" w:cstheme="minorBidi"/>
-                <w:i w:val="0"/>
-                <w:iCs w:val="0"/>
-                <w:color w:val="auto"/>
-              </w:rPr>
-              <w:t>errstatePWMStart</w:t>
-            </w:r>
-            <w:proofErr w:type="spellEnd"/>
+              <w:t>TIMER_ errstatePWMStart</w:t>
+            </w:r>
             <w:r>
               <w:rPr>
                 <w:rFonts w:asciiTheme="minorHAnsi" w:eastAsiaTheme="minorHAnsi" w:hAnsiTheme="minorHAnsi" w:cstheme="minorBidi"/>
@@ -12792,7 +12436,6 @@
           </w:tcPr>
           <w:p>
             <w:r>
-              <w:lastRenderedPageBreak/>
               <w:t xml:space="preserve">Return </w:t>
             </w:r>
           </w:p>
@@ -12809,13 +12452,8 @@
                 <w:numId w:val="10"/>
               </w:numPr>
             </w:pPr>
-            <w:proofErr w:type="spellStart"/>
-            <w:r>
-              <w:t>errstate</w:t>
-            </w:r>
-            <w:proofErr w:type="spellEnd"/>
-            <w:r>
-              <w:t xml:space="preserve"> that holds the error state of the API implementation, it shall be  0 for OK if everything is done correctly, and 1 for NOK if anything goes wrong.</w:t>
+            <w:r>
+              <w:t>errstate that holds the error state of the API implementation, it shall be  0 for OK if everything is done correctly, and 1 for NOK if anything goes wrong.</w:t>
             </w:r>
           </w:p>
         </w:tc>
@@ -12828,6 +12466,7 @@
           </w:tcPr>
           <w:p>
             <w:r>
+              <w:lastRenderedPageBreak/>
               <w:t>Covers</w:t>
             </w:r>
           </w:p>
@@ -12962,7 +12601,6 @@
               <w:ind w:left="864" w:hanging="864"/>
               <w:outlineLvl w:val="3"/>
             </w:pPr>
-            <w:proofErr w:type="spellStart"/>
             <w:r>
               <w:rPr>
                 <w:rFonts w:asciiTheme="minorHAnsi" w:eastAsiaTheme="minorHAnsi" w:hAnsiTheme="minorHAnsi" w:cstheme="minorBidi"/>
@@ -12972,7 +12610,6 @@
               </w:rPr>
               <w:t>errstate</w:t>
             </w:r>
-            <w:proofErr w:type="spellEnd"/>
             <w:r>
               <w:rPr>
                 <w:rFonts w:asciiTheme="minorHAnsi" w:eastAsiaTheme="minorHAnsi" w:hAnsiTheme="minorHAnsi" w:cstheme="minorBidi"/>
@@ -12989,9 +12626,8 @@
                 <w:iCs w:val="0"/>
                 <w:color w:val="auto"/>
               </w:rPr>
-              <w:t xml:space="preserve">TIMER_ </w:t>
-            </w:r>
-            <w:proofErr w:type="spellStart"/>
+              <w:t>TIMER_ errstatePWMGenerateSignal</w:t>
+            </w:r>
             <w:r>
               <w:rPr>
                 <w:rFonts w:asciiTheme="minorHAnsi" w:eastAsiaTheme="minorHAnsi" w:hAnsiTheme="minorHAnsi" w:cstheme="minorBidi"/>
@@ -12999,9 +12635,8 @@
                 <w:iCs w:val="0"/>
                 <w:color w:val="auto"/>
               </w:rPr>
-              <w:t>errstatePWMGenerateSignal</w:t>
-            </w:r>
-            <w:proofErr w:type="spellEnd"/>
+              <w:t xml:space="preserve"> </w:t>
+            </w:r>
             <w:r>
               <w:rPr>
                 <w:rFonts w:asciiTheme="minorHAnsi" w:eastAsiaTheme="minorHAnsi" w:hAnsiTheme="minorHAnsi" w:cstheme="minorBidi"/>
@@ -13009,56 +12644,7 @@
                 <w:iCs w:val="0"/>
                 <w:color w:val="auto"/>
               </w:rPr>
-              <w:t xml:space="preserve"> </w:t>
-            </w:r>
-            <w:r>
-              <w:rPr>
-                <w:rFonts w:asciiTheme="minorHAnsi" w:eastAsiaTheme="minorHAnsi" w:hAnsiTheme="minorHAnsi" w:cstheme="minorBidi"/>
-                <w:i w:val="0"/>
-                <w:iCs w:val="0"/>
-                <w:color w:val="auto"/>
-              </w:rPr>
-              <w:t xml:space="preserve">(u16 </w:t>
-            </w:r>
-            <w:proofErr w:type="spellStart"/>
-            <w:r>
-              <w:rPr>
-                <w:rFonts w:asciiTheme="minorHAnsi" w:eastAsiaTheme="minorHAnsi" w:hAnsiTheme="minorHAnsi" w:cstheme="minorBidi"/>
-                <w:i w:val="0"/>
-                <w:iCs w:val="0"/>
-                <w:color w:val="auto"/>
-              </w:rPr>
-              <w:t>Copy_OnPeriod</w:t>
-            </w:r>
-            <w:proofErr w:type="spellEnd"/>
-            <w:r>
-              <w:rPr>
-                <w:rFonts w:asciiTheme="minorHAnsi" w:eastAsiaTheme="minorHAnsi" w:hAnsiTheme="minorHAnsi" w:cstheme="minorBidi"/>
-                <w:i w:val="0"/>
-                <w:iCs w:val="0"/>
-                <w:color w:val="auto"/>
-              </w:rPr>
-              <w:t xml:space="preserve">, u16 </w:t>
-            </w:r>
-            <w:proofErr w:type="spellStart"/>
-            <w:r>
-              <w:rPr>
-                <w:rFonts w:asciiTheme="minorHAnsi" w:eastAsiaTheme="minorHAnsi" w:hAnsiTheme="minorHAnsi" w:cstheme="minorBidi"/>
-                <w:i w:val="0"/>
-                <w:iCs w:val="0"/>
-                <w:color w:val="auto"/>
-              </w:rPr>
-              <w:t>Copy_TotalPeriod</w:t>
-            </w:r>
-            <w:proofErr w:type="spellEnd"/>
-            <w:r>
-              <w:rPr>
-                <w:rFonts w:asciiTheme="minorHAnsi" w:eastAsiaTheme="minorHAnsi" w:hAnsiTheme="minorHAnsi" w:cstheme="minorBidi"/>
-                <w:i w:val="0"/>
-                <w:iCs w:val="0"/>
-                <w:color w:val="auto"/>
-              </w:rPr>
-              <w:t>)</w:t>
+              <w:t>(u16 Copy_OnPeriod, u16 Copy_TotalPeriod)</w:t>
             </w:r>
           </w:p>
         </w:tc>
@@ -13110,11 +12696,9 @@
                 <w:numId w:val="10"/>
               </w:numPr>
             </w:pPr>
-            <w:proofErr w:type="spellStart"/>
             <w:r>
               <w:t>Copy_OnPeriod</w:t>
             </w:r>
-            <w:proofErr w:type="spellEnd"/>
             <w:r>
               <w:t>: specifies the duration of the On part of the period</w:t>
             </w:r>
@@ -13127,14 +12711,12 @@
                 <w:numId w:val="10"/>
               </w:numPr>
             </w:pPr>
-            <w:proofErr w:type="spellStart"/>
             <w:r>
               <w:t>Copy_Total</w:t>
             </w:r>
             <w:r>
               <w:t>Period</w:t>
             </w:r>
-            <w:proofErr w:type="spellEnd"/>
             <w:r>
               <w:t xml:space="preserve">: specifies the duration of the total period </w:t>
             </w:r>
@@ -13165,13 +12747,8 @@
                 <w:numId w:val="10"/>
               </w:numPr>
             </w:pPr>
-            <w:proofErr w:type="spellStart"/>
-            <w:r>
-              <w:t>errstate</w:t>
-            </w:r>
-            <w:proofErr w:type="spellEnd"/>
-            <w:r>
-              <w:t xml:space="preserve"> that holds the error state of the API implementation, it shall be  0 for OK if everything is done correctly, and 1 for NOK if anything goes wrong.</w:t>
+            <w:r>
+              <w:t>errstate that holds the error state of the API implementation, it shall be  0 for OK if everything is done correctly, and 1 for NOK if anything goes wrong.</w:t>
             </w:r>
           </w:p>
         </w:tc>
@@ -13230,7 +12807,7 @@
           <w:szCs w:val="32"/>
         </w:rPr>
       </w:pPr>
-      <w:bookmarkStart w:id="29" w:name="_Toc33782104"/>
+      <w:bookmarkStart w:id="30" w:name="_Toc33782104"/>
       <w:r>
         <w:rPr>
           <w:b/>
@@ -13251,7 +12828,7 @@
         </w:rPr>
         <w:t>API’s</w:t>
       </w:r>
-      <w:bookmarkEnd w:id="29"/>
+      <w:bookmarkEnd w:id="30"/>
     </w:p>
     <w:p/>
     <w:p>
@@ -13265,7 +12842,7 @@
           <w:szCs w:val="32"/>
         </w:rPr>
       </w:pPr>
-      <w:bookmarkStart w:id="30" w:name="_Toc33782105"/>
+      <w:bookmarkStart w:id="31" w:name="_Toc33782105"/>
       <w:r>
         <w:rPr>
           <w:b/>
@@ -13276,7 +12853,7 @@
         </w:rPr>
         <w:t>KEYPAD</w:t>
       </w:r>
-      <w:bookmarkEnd w:id="30"/>
+      <w:bookmarkEnd w:id="31"/>
     </w:p>
     <w:p/>
     <w:p>
@@ -13389,7 +12966,6 @@
               <w:ind w:left="864" w:hanging="864"/>
               <w:outlineLvl w:val="3"/>
             </w:pPr>
-            <w:proofErr w:type="spellStart"/>
             <w:r>
               <w:rPr>
                 <w:rFonts w:asciiTheme="minorHAnsi" w:eastAsiaTheme="minorHAnsi" w:hAnsiTheme="minorHAnsi" w:cstheme="minorBidi"/>
@@ -13399,7 +12975,6 @@
               </w:rPr>
               <w:t>errstate</w:t>
             </w:r>
-            <w:proofErr w:type="spellEnd"/>
             <w:r>
               <w:rPr>
                 <w:rFonts w:asciiTheme="minorHAnsi" w:eastAsiaTheme="minorHAnsi" w:hAnsiTheme="minorHAnsi" w:cstheme="minorBidi"/>
@@ -13409,7 +12984,6 @@
               </w:rPr>
               <w:t xml:space="preserve"> </w:t>
             </w:r>
-            <w:proofErr w:type="spellStart"/>
             <w:r>
               <w:rPr>
                 <w:rFonts w:asciiTheme="minorHAnsi" w:eastAsiaTheme="minorHAnsi" w:hAnsiTheme="minorHAnsi" w:cstheme="minorBidi"/>
@@ -13417,9 +12991,17 @@
                 <w:iCs w:val="0"/>
                 <w:color w:val="auto"/>
               </w:rPr>
-              <w:t>KEYPDAD_errstateInit</w:t>
-            </w:r>
-            <w:proofErr w:type="spellEnd"/>
+              <w:t>KEYP</w:t>
+            </w:r>
+            <w:r>
+              <w:rPr>
+                <w:rFonts w:asciiTheme="minorHAnsi" w:eastAsiaTheme="minorHAnsi" w:hAnsiTheme="minorHAnsi" w:cstheme="minorBidi"/>
+                <w:i w:val="0"/>
+                <w:iCs w:val="0"/>
+                <w:color w:val="auto"/>
+              </w:rPr>
+              <w:t>AD_errstateInit</w:t>
+            </w:r>
             <w:r>
               <w:rPr>
                 <w:rFonts w:asciiTheme="minorHAnsi" w:eastAsiaTheme="minorHAnsi" w:hAnsiTheme="minorHAnsi" w:cstheme="minorBidi"/>
@@ -13527,13 +13109,8 @@
                 <w:numId w:val="10"/>
               </w:numPr>
             </w:pPr>
-            <w:proofErr w:type="spellStart"/>
-            <w:r>
-              <w:t>errstate</w:t>
-            </w:r>
-            <w:proofErr w:type="spellEnd"/>
-            <w:r>
-              <w:t xml:space="preserve"> that holds the error state of the API implementation, it shall be  0 for OK if everything is done correctly, and 1 for NOK if anything goes wrong.</w:t>
+            <w:r>
+              <w:t>errstate that holds the error state of the API implementation, it shall be  0 for OK if everything is done correctly, and 1 for NOK if anything goes wrong.</w:t>
             </w:r>
           </w:p>
         </w:tc>
@@ -13563,7 +13140,25 @@
               </w:numPr>
             </w:pPr>
             <w:r>
-              <w:t>NA</w:t>
+              <w:t>Req_PO1_DGC_SRS_028</w:t>
+            </w:r>
+            <w:r>
+              <w:t>_V01</w:t>
+            </w:r>
+          </w:p>
+          <w:p>
+            <w:pPr>
+              <w:pStyle w:val="ListParagraph"/>
+              <w:numPr>
+                <w:ilvl w:val="0"/>
+                <w:numId w:val="10"/>
+              </w:numPr>
+            </w:pPr>
+            <w:r>
+              <w:t>Req_PO1_DGC_SRS_029</w:t>
+            </w:r>
+            <w:r>
+              <w:t>_V01</w:t>
             </w:r>
           </w:p>
         </w:tc>
@@ -13690,7 +13285,6 @@
               <w:ind w:left="864" w:hanging="864"/>
               <w:outlineLvl w:val="3"/>
             </w:pPr>
-            <w:proofErr w:type="spellStart"/>
             <w:r>
               <w:rPr>
                 <w:rFonts w:asciiTheme="minorHAnsi" w:eastAsiaTheme="minorHAnsi" w:hAnsiTheme="minorHAnsi" w:cstheme="minorBidi"/>
@@ -13700,7 +13294,6 @@
               </w:rPr>
               <w:t>errstate</w:t>
             </w:r>
-            <w:proofErr w:type="spellEnd"/>
             <w:r>
               <w:rPr>
                 <w:rFonts w:asciiTheme="minorHAnsi" w:eastAsiaTheme="minorHAnsi" w:hAnsiTheme="minorHAnsi" w:cstheme="minorBidi"/>
@@ -13710,7 +13303,6 @@
               </w:rPr>
               <w:t xml:space="preserve"> </w:t>
             </w:r>
-            <w:proofErr w:type="spellStart"/>
             <w:r>
               <w:rPr>
                 <w:rFonts w:asciiTheme="minorHAnsi" w:eastAsiaTheme="minorHAnsi" w:hAnsiTheme="minorHAnsi" w:cstheme="minorBidi"/>
@@ -13718,9 +13310,17 @@
                 <w:iCs w:val="0"/>
                 <w:color w:val="auto"/>
               </w:rPr>
-              <w:t>KEYPDAD_errstateGetKeyPressed</w:t>
-            </w:r>
-            <w:proofErr w:type="spellEnd"/>
+              <w:t>KEYP</w:t>
+            </w:r>
+            <w:r>
+              <w:rPr>
+                <w:rFonts w:asciiTheme="minorHAnsi" w:eastAsiaTheme="minorHAnsi" w:hAnsiTheme="minorHAnsi" w:cstheme="minorBidi"/>
+                <w:i w:val="0"/>
+                <w:iCs w:val="0"/>
+                <w:color w:val="auto"/>
+              </w:rPr>
+              <w:t>AD_errstateGetKeyPressed</w:t>
+            </w:r>
             <w:r>
               <w:rPr>
                 <w:rFonts w:asciiTheme="minorHAnsi" w:eastAsiaTheme="minorHAnsi" w:hAnsiTheme="minorHAnsi" w:cstheme="minorBidi"/>
@@ -13834,13 +13434,8 @@
                 <w:numId w:val="10"/>
               </w:numPr>
             </w:pPr>
-            <w:proofErr w:type="spellStart"/>
-            <w:r>
-              <w:t>errstate</w:t>
-            </w:r>
-            <w:proofErr w:type="spellEnd"/>
-            <w:r>
-              <w:t xml:space="preserve"> that holds the error state of the API implementation, it shall be  0 for OK if everything is done correctly, and 1 for NOK if anything goes wrong.</w:t>
+            <w:r>
+              <w:t>errstate that holds the error state of the API implementation, it shall be  0 for OK if everything is done correctly, and 1 for NOK if anything goes wrong.</w:t>
             </w:r>
           </w:p>
         </w:tc>
@@ -13899,7 +13494,7 @@
           <w:szCs w:val="32"/>
         </w:rPr>
       </w:pPr>
-      <w:bookmarkStart w:id="31" w:name="_Toc33782106"/>
+      <w:bookmarkStart w:id="32" w:name="_Toc33782106"/>
       <w:r>
         <w:rPr>
           <w:b/>
@@ -13911,7 +13506,7 @@
         <w:lastRenderedPageBreak/>
         <w:t>LCD</w:t>
       </w:r>
-      <w:bookmarkEnd w:id="31"/>
+      <w:bookmarkEnd w:id="32"/>
     </w:p>
     <w:p/>
     <w:p>
@@ -14034,7 +13629,6 @@
               <w:ind w:left="864" w:hanging="864"/>
               <w:outlineLvl w:val="3"/>
             </w:pPr>
-            <w:proofErr w:type="spellStart"/>
             <w:r>
               <w:rPr>
                 <w:rFonts w:asciiTheme="minorHAnsi" w:eastAsiaTheme="minorHAnsi" w:hAnsiTheme="minorHAnsi" w:cstheme="minorBidi"/>
@@ -14042,9 +13636,8 @@
                 <w:iCs w:val="0"/>
                 <w:color w:val="auto"/>
               </w:rPr>
-              <w:t>errstate</w:t>
-            </w:r>
-            <w:proofErr w:type="spellEnd"/>
+              <w:t>errstate LCD_errstate</w:t>
+            </w:r>
             <w:r>
               <w:rPr>
                 <w:rFonts w:asciiTheme="minorHAnsi" w:eastAsiaTheme="minorHAnsi" w:hAnsiTheme="minorHAnsi" w:cstheme="minorBidi"/>
@@ -14052,36 +13645,7 @@
                 <w:iCs w:val="0"/>
                 <w:color w:val="auto"/>
               </w:rPr>
-              <w:t xml:space="preserve"> </w:t>
-            </w:r>
-            <w:proofErr w:type="spellStart"/>
-            <w:r>
-              <w:rPr>
-                <w:rFonts w:asciiTheme="minorHAnsi" w:eastAsiaTheme="minorHAnsi" w:hAnsiTheme="minorHAnsi" w:cstheme="minorBidi"/>
-                <w:i w:val="0"/>
-                <w:iCs w:val="0"/>
-                <w:color w:val="auto"/>
-              </w:rPr>
-              <w:t>LCD_errstate</w:t>
-            </w:r>
-            <w:r>
-              <w:rPr>
-                <w:rFonts w:asciiTheme="minorHAnsi" w:eastAsiaTheme="minorHAnsi" w:hAnsiTheme="minorHAnsi" w:cstheme="minorBidi"/>
-                <w:i w:val="0"/>
-                <w:iCs w:val="0"/>
-                <w:color w:val="auto"/>
-              </w:rPr>
-              <w:t>Init</w:t>
-            </w:r>
-            <w:proofErr w:type="spellEnd"/>
-            <w:r>
-              <w:rPr>
-                <w:rFonts w:asciiTheme="minorHAnsi" w:eastAsiaTheme="minorHAnsi" w:hAnsiTheme="minorHAnsi" w:cstheme="minorBidi"/>
-                <w:i w:val="0"/>
-                <w:iCs w:val="0"/>
-                <w:color w:val="auto"/>
-              </w:rPr>
-              <w:t xml:space="preserve"> (void)</w:t>
+              <w:t>Init (void)</w:t>
             </w:r>
           </w:p>
         </w:tc>
@@ -14163,13 +13727,8 @@
                 <w:numId w:val="10"/>
               </w:numPr>
             </w:pPr>
-            <w:proofErr w:type="spellStart"/>
-            <w:r>
-              <w:t>errstate</w:t>
-            </w:r>
-            <w:proofErr w:type="spellEnd"/>
-            <w:r>
-              <w:t xml:space="preserve"> that holds the error state of the API implementation, it shall be  0 for OK if everything is done correctly, and 1 for NOK if anything goes wrong.</w:t>
+            <w:r>
+              <w:t>errstate that holds the error state of the API implementation, it shall be  0 for OK if everything is done correctly, and 1 for NOK if anything goes wrong.</w:t>
             </w:r>
           </w:p>
         </w:tc>
@@ -14199,7 +13758,22 @@
               </w:numPr>
             </w:pPr>
             <w:r>
-              <w:t>NA</w:t>
+              <w:t>Req_PO1_DGC_SRS_026_V01</w:t>
+            </w:r>
+          </w:p>
+          <w:p>
+            <w:pPr>
+              <w:pStyle w:val="ListParagraph"/>
+              <w:numPr>
+                <w:ilvl w:val="0"/>
+                <w:numId w:val="10"/>
+              </w:numPr>
+            </w:pPr>
+            <w:r>
+              <w:t>Req_PO1_DGC_SRS_027</w:t>
+            </w:r>
+            <w:r>
+              <w:t>_V01</w:t>
             </w:r>
           </w:p>
         </w:tc>
@@ -14316,7 +13890,6 @@
               <w:ind w:left="864" w:hanging="864"/>
               <w:outlineLvl w:val="3"/>
             </w:pPr>
-            <w:proofErr w:type="spellStart"/>
             <w:r>
               <w:rPr>
                 <w:rFonts w:asciiTheme="minorHAnsi" w:eastAsiaTheme="minorHAnsi" w:hAnsiTheme="minorHAnsi" w:cstheme="minorBidi"/>
@@ -14324,29 +13897,8 @@
                 <w:iCs w:val="0"/>
                 <w:color w:val="auto"/>
               </w:rPr>
-              <w:t>errstate</w:t>
-            </w:r>
-            <w:proofErr w:type="spellEnd"/>
-            <w:r>
-              <w:rPr>
-                <w:rFonts w:asciiTheme="minorHAnsi" w:eastAsiaTheme="minorHAnsi" w:hAnsiTheme="minorHAnsi" w:cstheme="minorBidi"/>
-                <w:i w:val="0"/>
-                <w:iCs w:val="0"/>
-                <w:color w:val="auto"/>
-              </w:rPr>
-              <w:t xml:space="preserve"> </w:t>
-            </w:r>
-            <w:proofErr w:type="spellStart"/>
-            <w:r>
-              <w:rPr>
-                <w:rFonts w:asciiTheme="minorHAnsi" w:eastAsiaTheme="minorHAnsi" w:hAnsiTheme="minorHAnsi" w:cstheme="minorBidi"/>
-                <w:i w:val="0"/>
-                <w:iCs w:val="0"/>
-                <w:color w:val="auto"/>
-              </w:rPr>
-              <w:t>LCD_errstateWriteString</w:t>
-            </w:r>
-            <w:proofErr w:type="spellEnd"/>
+              <w:t>errstate LCD_errstateWriteString</w:t>
+            </w:r>
             <w:r>
               <w:rPr>
                 <w:rFonts w:asciiTheme="minorHAnsi" w:eastAsiaTheme="minorHAnsi" w:hAnsiTheme="minorHAnsi" w:cstheme="minorBidi"/>
@@ -14454,13 +14006,8 @@
                 <w:numId w:val="10"/>
               </w:numPr>
             </w:pPr>
-            <w:proofErr w:type="spellStart"/>
-            <w:r>
-              <w:t>errstate</w:t>
-            </w:r>
-            <w:proofErr w:type="spellEnd"/>
-            <w:r>
-              <w:t xml:space="preserve"> that holds the error state of the API implementation, it shall be  0 for OK if everything is done correctly, and 1 for NOK if anything goes wrong.</w:t>
+            <w:r>
+              <w:t>errstate that holds the error state of the API implementation, it shall be  0 for OK if everything is done correctly, and 1 for NOK if anything goes wrong.</w:t>
             </w:r>
           </w:p>
         </w:tc>
@@ -14618,7 +14165,6 @@
               <w:ind w:left="864" w:hanging="864"/>
               <w:outlineLvl w:val="3"/>
             </w:pPr>
-            <w:proofErr w:type="spellStart"/>
             <w:r>
               <w:rPr>
                 <w:rFonts w:asciiTheme="minorHAnsi" w:eastAsiaTheme="minorHAnsi" w:hAnsiTheme="minorHAnsi" w:cstheme="minorBidi"/>
@@ -14626,29 +14172,8 @@
                 <w:iCs w:val="0"/>
                 <w:color w:val="auto"/>
               </w:rPr>
-              <w:t>errstate</w:t>
-            </w:r>
-            <w:proofErr w:type="spellEnd"/>
-            <w:r>
-              <w:rPr>
-                <w:rFonts w:asciiTheme="minorHAnsi" w:eastAsiaTheme="minorHAnsi" w:hAnsiTheme="minorHAnsi" w:cstheme="minorBidi"/>
-                <w:i w:val="0"/>
-                <w:iCs w:val="0"/>
-                <w:color w:val="auto"/>
-              </w:rPr>
-              <w:t xml:space="preserve"> </w:t>
-            </w:r>
-            <w:proofErr w:type="spellStart"/>
-            <w:r>
-              <w:rPr>
-                <w:rFonts w:asciiTheme="minorHAnsi" w:eastAsiaTheme="minorHAnsi" w:hAnsiTheme="minorHAnsi" w:cstheme="minorBidi"/>
-                <w:i w:val="0"/>
-                <w:iCs w:val="0"/>
-                <w:color w:val="auto"/>
-              </w:rPr>
-              <w:t>LCD_errstateWriteCmd</w:t>
-            </w:r>
-            <w:proofErr w:type="spellEnd"/>
+              <w:t>errstate LCD_errstateWriteCmd</w:t>
+            </w:r>
             <w:r>
               <w:rPr>
                 <w:rFonts w:asciiTheme="minorHAnsi" w:eastAsiaTheme="minorHAnsi" w:hAnsiTheme="minorHAnsi" w:cstheme="minorBidi"/>
@@ -14762,13 +14287,8 @@
                 <w:numId w:val="10"/>
               </w:numPr>
             </w:pPr>
-            <w:proofErr w:type="spellStart"/>
-            <w:r>
-              <w:t>errstate</w:t>
-            </w:r>
-            <w:proofErr w:type="spellEnd"/>
-            <w:r>
-              <w:t xml:space="preserve"> that holds the error state of the API implementation, it shall be  0 for OK if everything is done correctly, and 1 for NOK if anything goes wrong.</w:t>
+            <w:r>
+              <w:t>errstate that holds the error state of the API implementation, it shall be  0 for OK if everything is done correctly, and 1 for NOK if anything goes wrong.</w:t>
             </w:r>
           </w:p>
         </w:tc>
@@ -14926,7 +14446,6 @@
               <w:ind w:left="864" w:hanging="864"/>
               <w:outlineLvl w:val="3"/>
             </w:pPr>
-            <w:proofErr w:type="spellStart"/>
             <w:r>
               <w:rPr>
                 <w:rFonts w:asciiTheme="minorHAnsi" w:eastAsiaTheme="minorHAnsi" w:hAnsiTheme="minorHAnsi" w:cstheme="minorBidi"/>
@@ -14934,29 +14453,8 @@
                 <w:iCs w:val="0"/>
                 <w:color w:val="auto"/>
               </w:rPr>
-              <w:t>errstate</w:t>
-            </w:r>
-            <w:proofErr w:type="spellEnd"/>
-            <w:r>
-              <w:rPr>
-                <w:rFonts w:asciiTheme="minorHAnsi" w:eastAsiaTheme="minorHAnsi" w:hAnsiTheme="minorHAnsi" w:cstheme="minorBidi"/>
-                <w:i w:val="0"/>
-                <w:iCs w:val="0"/>
-                <w:color w:val="auto"/>
-              </w:rPr>
-              <w:t xml:space="preserve"> </w:t>
-            </w:r>
-            <w:proofErr w:type="spellStart"/>
-            <w:r>
-              <w:rPr>
-                <w:rFonts w:asciiTheme="minorHAnsi" w:eastAsiaTheme="minorHAnsi" w:hAnsiTheme="minorHAnsi" w:cstheme="minorBidi"/>
-                <w:i w:val="0"/>
-                <w:iCs w:val="0"/>
-                <w:color w:val="auto"/>
-              </w:rPr>
-              <w:t>LCD_errstateGoToLocation</w:t>
-            </w:r>
-            <w:proofErr w:type="spellEnd"/>
+              <w:t>errstate LCD_errstateGoToLocation</w:t>
+            </w:r>
             <w:r>
               <w:rPr>
                 <w:rFonts w:asciiTheme="minorHAnsi" w:eastAsiaTheme="minorHAnsi" w:hAnsiTheme="minorHAnsi" w:cstheme="minorBidi"/>
@@ -15066,6 +14564,7 @@
           </w:tcPr>
           <w:p>
             <w:r>
+              <w:lastRenderedPageBreak/>
               <w:t xml:space="preserve">Return </w:t>
             </w:r>
           </w:p>
@@ -15082,13 +14581,8 @@
                 <w:numId w:val="10"/>
               </w:numPr>
             </w:pPr>
-            <w:proofErr w:type="spellStart"/>
-            <w:r>
-              <w:t>errstate</w:t>
-            </w:r>
-            <w:proofErr w:type="spellEnd"/>
-            <w:r>
-              <w:t xml:space="preserve"> that holds the error state of the API implementation, it shall be  0 for OK if everything is done correctly, and 1 for NOK if anything goes wrong.</w:t>
+            <w:r>
+              <w:t>errstate that holds the error state of the API implementation, it shall be  0 for OK if everything is done correctly, and 1 for NOK if anything goes wrong.</w:t>
             </w:r>
           </w:p>
         </w:tc>
@@ -15101,7 +14595,6 @@
           </w:tcPr>
           <w:p>
             <w:r>
-              <w:lastRenderedPageBreak/>
               <w:t>Covers</w:t>
             </w:r>
           </w:p>
@@ -15247,7 +14740,6 @@
               <w:ind w:left="864" w:hanging="864"/>
               <w:outlineLvl w:val="3"/>
             </w:pPr>
-            <w:proofErr w:type="spellStart"/>
             <w:r>
               <w:rPr>
                 <w:rFonts w:asciiTheme="minorHAnsi" w:eastAsiaTheme="minorHAnsi" w:hAnsiTheme="minorHAnsi" w:cstheme="minorBidi"/>
@@ -15255,29 +14747,8 @@
                 <w:iCs w:val="0"/>
                 <w:color w:val="auto"/>
               </w:rPr>
-              <w:t>errstate</w:t>
-            </w:r>
-            <w:proofErr w:type="spellEnd"/>
-            <w:r>
-              <w:rPr>
-                <w:rFonts w:asciiTheme="minorHAnsi" w:eastAsiaTheme="minorHAnsi" w:hAnsiTheme="minorHAnsi" w:cstheme="minorBidi"/>
-                <w:i w:val="0"/>
-                <w:iCs w:val="0"/>
-                <w:color w:val="auto"/>
-              </w:rPr>
-              <w:t xml:space="preserve"> </w:t>
-            </w:r>
-            <w:proofErr w:type="spellStart"/>
-            <w:r>
-              <w:rPr>
-                <w:rFonts w:asciiTheme="minorHAnsi" w:eastAsiaTheme="minorHAnsi" w:hAnsiTheme="minorHAnsi" w:cstheme="minorBidi"/>
-                <w:i w:val="0"/>
-                <w:iCs w:val="0"/>
-                <w:color w:val="auto"/>
-              </w:rPr>
-              <w:t>LCD_errstateClear</w:t>
-            </w:r>
-            <w:proofErr w:type="spellEnd"/>
+              <w:t>errstate LCD_errstateClear</w:t>
+            </w:r>
             <w:r>
               <w:rPr>
                 <w:rFonts w:asciiTheme="minorHAnsi" w:eastAsiaTheme="minorHAnsi" w:hAnsiTheme="minorHAnsi" w:cstheme="minorBidi"/>
@@ -15385,13 +14856,8 @@
                 <w:numId w:val="10"/>
               </w:numPr>
             </w:pPr>
-            <w:proofErr w:type="spellStart"/>
-            <w:r>
-              <w:t>errstate</w:t>
-            </w:r>
-            <w:proofErr w:type="spellEnd"/>
-            <w:r>
-              <w:t xml:space="preserve"> that holds the error state of the API implementation, it shall be  0 for OK if everything is done correctly, and 1 for NOK if anything goes wrong.</w:t>
+            <w:r>
+              <w:t>errstate that holds the error state of the API implementation, it shall be  0 for OK if everything is done correctly, and 1 for NOK if anything goes wrong.</w:t>
             </w:r>
           </w:p>
         </w:tc>
@@ -15450,7 +14916,7 @@
           <w:szCs w:val="32"/>
         </w:rPr>
       </w:pPr>
-      <w:bookmarkStart w:id="32" w:name="_Toc33782107"/>
+      <w:bookmarkStart w:id="33" w:name="_Toc33782107"/>
       <w:r>
         <w:rPr>
           <w:b/>
@@ -15461,7 +14927,7 @@
         </w:rPr>
         <w:t>SWITCH</w:t>
       </w:r>
-      <w:bookmarkEnd w:id="32"/>
+      <w:bookmarkEnd w:id="33"/>
     </w:p>
     <w:p/>
     <w:p>
@@ -15574,7 +15040,6 @@
               <w:ind w:left="864" w:hanging="864"/>
               <w:outlineLvl w:val="3"/>
             </w:pPr>
-            <w:proofErr w:type="spellStart"/>
             <w:r>
               <w:rPr>
                 <w:rFonts w:asciiTheme="minorHAnsi" w:eastAsiaTheme="minorHAnsi" w:hAnsiTheme="minorHAnsi" w:cstheme="minorBidi"/>
@@ -15584,7 +15049,6 @@
               </w:rPr>
               <w:t>errstate</w:t>
             </w:r>
-            <w:proofErr w:type="spellEnd"/>
             <w:r>
               <w:rPr>
                 <w:rFonts w:asciiTheme="minorHAnsi" w:eastAsiaTheme="minorHAnsi" w:hAnsiTheme="minorHAnsi" w:cstheme="minorBidi"/>
@@ -15594,7 +15058,6 @@
               </w:rPr>
               <w:t xml:space="preserve"> </w:t>
             </w:r>
-            <w:proofErr w:type="spellStart"/>
             <w:r>
               <w:rPr>
                 <w:rFonts w:asciiTheme="minorHAnsi" w:eastAsiaTheme="minorHAnsi" w:hAnsiTheme="minorHAnsi" w:cstheme="minorBidi"/>
@@ -15604,7 +15067,6 @@
               </w:rPr>
               <w:t>SWITCH_errstateInit</w:t>
             </w:r>
-            <w:proofErr w:type="spellEnd"/>
             <w:r>
               <w:rPr>
                 <w:rFonts w:asciiTheme="minorHAnsi" w:eastAsiaTheme="minorHAnsi" w:hAnsiTheme="minorHAnsi" w:cstheme="minorBidi"/>
@@ -15712,13 +15174,8 @@
                 <w:numId w:val="10"/>
               </w:numPr>
             </w:pPr>
-            <w:proofErr w:type="spellStart"/>
-            <w:r>
-              <w:t>errstate</w:t>
-            </w:r>
-            <w:proofErr w:type="spellEnd"/>
-            <w:r>
-              <w:t xml:space="preserve"> that holds the error state of the API implementation, it shall be  0 for OK if everything is done correctly, and 1 for NOK if anything goes wrong.</w:t>
+            <w:r>
+              <w:t>errstate that holds the error state of the API implementation, it shall be  0 for OK if everything is done correctly, and 1 for NOK if anything goes wrong.</w:t>
             </w:r>
           </w:p>
         </w:tc>
@@ -15738,6 +15195,7 @@
         <w:tc>
           <w:tcPr>
             <w:tcW w:w="9175" w:type="dxa"/>
+            <w:vAlign w:val="center"/>
           </w:tcPr>
           <w:p>
             <w:pPr>
@@ -15748,7 +15206,10 @@
               </w:numPr>
             </w:pPr>
             <w:r>
-              <w:t>NA</w:t>
+              <w:t>Req_PO1_DGC_SRS_031</w:t>
+            </w:r>
+            <w:r>
+              <w:t>_V01</w:t>
             </w:r>
           </w:p>
         </w:tc>
@@ -15865,7 +15326,6 @@
               <w:ind w:left="864" w:hanging="864"/>
               <w:outlineLvl w:val="3"/>
             </w:pPr>
-            <w:proofErr w:type="spellStart"/>
             <w:r>
               <w:rPr>
                 <w:rFonts w:asciiTheme="minorHAnsi" w:eastAsiaTheme="minorHAnsi" w:hAnsiTheme="minorHAnsi" w:cstheme="minorBidi"/>
@@ -15873,29 +15333,8 @@
                 <w:iCs w:val="0"/>
                 <w:color w:val="auto"/>
               </w:rPr>
-              <w:t>errstate</w:t>
-            </w:r>
-            <w:proofErr w:type="spellEnd"/>
-            <w:r>
-              <w:rPr>
-                <w:rFonts w:asciiTheme="minorHAnsi" w:eastAsiaTheme="minorHAnsi" w:hAnsiTheme="minorHAnsi" w:cstheme="minorBidi"/>
-                <w:i w:val="0"/>
-                <w:iCs w:val="0"/>
-                <w:color w:val="auto"/>
-              </w:rPr>
-              <w:t xml:space="preserve"> </w:t>
-            </w:r>
-            <w:proofErr w:type="spellStart"/>
-            <w:r>
-              <w:rPr>
-                <w:rFonts w:asciiTheme="minorHAnsi" w:eastAsiaTheme="minorHAnsi" w:hAnsiTheme="minorHAnsi" w:cstheme="minorBidi"/>
-                <w:i w:val="0"/>
-                <w:iCs w:val="0"/>
-                <w:color w:val="auto"/>
-              </w:rPr>
-              <w:t>SWITCH_errstateGetSwitchState</w:t>
-            </w:r>
-            <w:proofErr w:type="spellEnd"/>
+              <w:t>errstate SWITCH_errstateGetSwitchState</w:t>
+            </w:r>
             <w:r>
               <w:rPr>
                 <w:rFonts w:asciiTheme="minorHAnsi" w:eastAsiaTheme="minorHAnsi" w:hAnsiTheme="minorHAnsi" w:cstheme="minorBidi"/>
@@ -16006,13 +15445,8 @@
                 <w:numId w:val="10"/>
               </w:numPr>
             </w:pPr>
-            <w:proofErr w:type="spellStart"/>
-            <w:r>
-              <w:t>errstate</w:t>
-            </w:r>
-            <w:proofErr w:type="spellEnd"/>
-            <w:r>
-              <w:t xml:space="preserve"> that holds the error state of the API implementation, it shall be  0 for OK if everything is done correctly, and 1 for NOK if anything goes wrong.</w:t>
+            <w:r>
+              <w:t>errstate that holds the error state of the API implementation, it shall be  0 for OK if everything is done correctly, and 1 for NOK if anything goes wrong.</w:t>
             </w:r>
           </w:p>
         </w:tc>
@@ -16048,10 +15482,7 @@
         </w:tc>
       </w:tr>
     </w:tbl>
-    <w:p>
-      <w:bookmarkStart w:id="33" w:name="_GoBack"/>
-      <w:bookmarkEnd w:id="33"/>
-    </w:p>
+    <w:p/>
     <w:p>
       <w:pPr>
         <w:pStyle w:val="Heading3"/>
@@ -16096,6 +15527,7 @@
           <w:sz w:val="28"/>
           <w:szCs w:val="28"/>
         </w:rPr>
+        <w:lastRenderedPageBreak/>
         <w:t>Buzzer Initiate</w:t>
       </w:r>
     </w:p>
@@ -16169,7 +15601,6 @@
           </w:tcPr>
           <w:p>
             <w:r>
-              <w:lastRenderedPageBreak/>
               <w:t xml:space="preserve">API </w:t>
             </w:r>
           </w:p>
@@ -16188,7 +15619,6 @@
               <w:ind w:left="864" w:hanging="864"/>
               <w:outlineLvl w:val="3"/>
             </w:pPr>
-            <w:proofErr w:type="spellStart"/>
             <w:r>
               <w:rPr>
                 <w:rFonts w:asciiTheme="minorHAnsi" w:eastAsiaTheme="minorHAnsi" w:hAnsiTheme="minorHAnsi" w:cstheme="minorBidi"/>
@@ -16198,7 +15628,6 @@
               </w:rPr>
               <w:t>errstate</w:t>
             </w:r>
-            <w:proofErr w:type="spellEnd"/>
             <w:r>
               <w:rPr>
                 <w:rFonts w:asciiTheme="minorHAnsi" w:eastAsiaTheme="minorHAnsi" w:hAnsiTheme="minorHAnsi" w:cstheme="minorBidi"/>
@@ -16208,7 +15637,6 @@
               </w:rPr>
               <w:t xml:space="preserve"> </w:t>
             </w:r>
-            <w:proofErr w:type="spellStart"/>
             <w:r>
               <w:rPr>
                 <w:rFonts w:asciiTheme="minorHAnsi" w:eastAsiaTheme="minorHAnsi" w:hAnsiTheme="minorHAnsi" w:cstheme="minorBidi"/>
@@ -16218,7 +15646,6 @@
               </w:rPr>
               <w:t>BUZZER_errstateInit</w:t>
             </w:r>
-            <w:proofErr w:type="spellEnd"/>
             <w:r>
               <w:rPr>
                 <w:rFonts w:asciiTheme="minorHAnsi" w:eastAsiaTheme="minorHAnsi" w:hAnsiTheme="minorHAnsi" w:cstheme="minorBidi"/>
@@ -16326,13 +15753,8 @@
                 <w:numId w:val="10"/>
               </w:numPr>
             </w:pPr>
-            <w:proofErr w:type="spellStart"/>
-            <w:r>
-              <w:t>errstate</w:t>
-            </w:r>
-            <w:proofErr w:type="spellEnd"/>
-            <w:r>
-              <w:t xml:space="preserve"> that holds the error state of the API implementation, it shall be  0 for OK if everything is done correctly, and 1 for NOK if anything goes wrong.</w:t>
+            <w:r>
+              <w:t>errstate that holds the error state of the API implementation, it shall be  0 for OK if everything is done correctly, and 1 for NOK if anything goes wrong.</w:t>
             </w:r>
           </w:p>
         </w:tc>
@@ -16362,7 +15784,10 @@
               </w:numPr>
             </w:pPr>
             <w:r>
-              <w:t>NA</w:t>
+              <w:t>Req_PO1_DGC_SRS_030</w:t>
+            </w:r>
+            <w:r>
+              <w:t>_V01</w:t>
             </w:r>
           </w:p>
         </w:tc>
@@ -16479,7 +15904,6 @@
               <w:ind w:left="864" w:hanging="864"/>
               <w:outlineLvl w:val="3"/>
             </w:pPr>
-            <w:proofErr w:type="spellStart"/>
             <w:r>
               <w:rPr>
                 <w:rFonts w:asciiTheme="minorHAnsi" w:eastAsiaTheme="minorHAnsi" w:hAnsiTheme="minorHAnsi" w:cstheme="minorBidi"/>
@@ -16487,29 +15911,8 @@
                 <w:iCs w:val="0"/>
                 <w:color w:val="auto"/>
               </w:rPr>
-              <w:t>errstate</w:t>
-            </w:r>
-            <w:proofErr w:type="spellEnd"/>
-            <w:r>
-              <w:rPr>
-                <w:rFonts w:asciiTheme="minorHAnsi" w:eastAsiaTheme="minorHAnsi" w:hAnsiTheme="minorHAnsi" w:cstheme="minorBidi"/>
-                <w:i w:val="0"/>
-                <w:iCs w:val="0"/>
-                <w:color w:val="auto"/>
-              </w:rPr>
-              <w:t xml:space="preserve"> </w:t>
-            </w:r>
-            <w:proofErr w:type="spellStart"/>
-            <w:r>
-              <w:rPr>
-                <w:rFonts w:asciiTheme="minorHAnsi" w:eastAsiaTheme="minorHAnsi" w:hAnsiTheme="minorHAnsi" w:cstheme="minorBidi"/>
-                <w:i w:val="0"/>
-                <w:iCs w:val="0"/>
-                <w:color w:val="auto"/>
-              </w:rPr>
-              <w:t>BUZZER_errstateRunBuzzer</w:t>
-            </w:r>
-            <w:proofErr w:type="spellEnd"/>
+              <w:t>errstate BUZZER_errstateRunBuzzer</w:t>
+            </w:r>
             <w:r>
               <w:rPr>
                 <w:rFonts w:asciiTheme="minorHAnsi" w:eastAsiaTheme="minorHAnsi" w:hAnsiTheme="minorHAnsi" w:cstheme="minorBidi"/>
@@ -16635,13 +16038,8 @@
                 <w:numId w:val="10"/>
               </w:numPr>
             </w:pPr>
-            <w:proofErr w:type="spellStart"/>
-            <w:r>
-              <w:t>errstate</w:t>
-            </w:r>
-            <w:proofErr w:type="spellEnd"/>
-            <w:r>
-              <w:t xml:space="preserve"> that holds the error state of the API implementation, it shall be  0 for OK if everything is done correctly, and 1 for NOK if anything goes wrong.</w:t>
+            <w:r>
+              <w:t>errstate that holds the error state of the API implementation, it shall be  0 for OK if everything is done correctly, and 1 for NOK if anything goes wrong.</w:t>
             </w:r>
           </w:p>
         </w:tc>
@@ -16868,7 +16266,6 @@
               <w:ind w:left="864" w:hanging="864"/>
               <w:outlineLvl w:val="3"/>
             </w:pPr>
-            <w:proofErr w:type="spellStart"/>
             <w:r>
               <w:rPr>
                 <w:rFonts w:asciiTheme="minorHAnsi" w:eastAsiaTheme="minorHAnsi" w:hAnsiTheme="minorHAnsi" w:cstheme="minorBidi"/>
@@ -16878,7 +16275,6 @@
               </w:rPr>
               <w:t>errstate</w:t>
             </w:r>
-            <w:proofErr w:type="spellEnd"/>
             <w:r>
               <w:rPr>
                 <w:rFonts w:asciiTheme="minorHAnsi" w:eastAsiaTheme="minorHAnsi" w:hAnsiTheme="minorHAnsi" w:cstheme="minorBidi"/>
@@ -16888,7 +16284,6 @@
               </w:rPr>
               <w:t xml:space="preserve"> </w:t>
             </w:r>
-            <w:proofErr w:type="spellStart"/>
             <w:r>
               <w:rPr>
                 <w:rFonts w:asciiTheme="minorHAnsi" w:eastAsiaTheme="minorHAnsi" w:hAnsiTheme="minorHAnsi" w:cstheme="minorBidi"/>
@@ -16898,7 +16293,6 @@
               </w:rPr>
               <w:t>CALCULATOR_errstatePowerOn</w:t>
             </w:r>
-            <w:proofErr w:type="spellEnd"/>
             <w:r>
               <w:rPr>
                 <w:rFonts w:asciiTheme="minorHAnsi" w:eastAsiaTheme="minorHAnsi" w:hAnsiTheme="minorHAnsi" w:cstheme="minorBidi"/>
@@ -16988,13 +16382,8 @@
                 <w:numId w:val="10"/>
               </w:numPr>
             </w:pPr>
-            <w:proofErr w:type="spellStart"/>
-            <w:r>
-              <w:t>errstate</w:t>
-            </w:r>
-            <w:proofErr w:type="spellEnd"/>
-            <w:r>
-              <w:t xml:space="preserve"> that holds the error state of the API implementation, it shall be  0 for OK if everything is done correctly, and 1 for NOK if anything goes wrong.</w:t>
+            <w:r>
+              <w:t>errstate that holds the error state of the API implementation, it shall be  0 for OK if everything is done correctly, and 1 for NOK if anything goes wrong.</w:t>
             </w:r>
           </w:p>
         </w:tc>
@@ -17152,7 +16541,6 @@
               <w:ind w:left="864" w:hanging="864"/>
               <w:outlineLvl w:val="3"/>
             </w:pPr>
-            <w:proofErr w:type="spellStart"/>
             <w:r>
               <w:rPr>
                 <w:rFonts w:asciiTheme="minorHAnsi" w:eastAsiaTheme="minorHAnsi" w:hAnsiTheme="minorHAnsi" w:cstheme="minorBidi"/>
@@ -17162,7 +16550,6 @@
               </w:rPr>
               <w:t>errstate</w:t>
             </w:r>
-            <w:proofErr w:type="spellEnd"/>
             <w:r>
               <w:rPr>
                 <w:rFonts w:asciiTheme="minorHAnsi" w:eastAsiaTheme="minorHAnsi" w:hAnsiTheme="minorHAnsi" w:cstheme="minorBidi"/>
@@ -17172,7 +16559,6 @@
               </w:rPr>
               <w:t xml:space="preserve"> </w:t>
             </w:r>
-            <w:proofErr w:type="spellStart"/>
             <w:r>
               <w:rPr>
                 <w:rFonts w:asciiTheme="minorHAnsi" w:eastAsiaTheme="minorHAnsi" w:hAnsiTheme="minorHAnsi" w:cstheme="minorBidi"/>
@@ -17182,7 +16568,6 @@
               </w:rPr>
               <w:t>CALCULATOR_errstatePowerOff</w:t>
             </w:r>
-            <w:proofErr w:type="spellEnd"/>
             <w:r>
               <w:rPr>
                 <w:rFonts w:asciiTheme="minorHAnsi" w:eastAsiaTheme="minorHAnsi" w:hAnsiTheme="minorHAnsi" w:cstheme="minorBidi"/>
@@ -17256,6 +16641,7 @@
           </w:tcPr>
           <w:p>
             <w:r>
+              <w:lastRenderedPageBreak/>
               <w:t xml:space="preserve">Return </w:t>
             </w:r>
           </w:p>
@@ -17272,13 +16658,8 @@
                 <w:numId w:val="10"/>
               </w:numPr>
             </w:pPr>
-            <w:proofErr w:type="spellStart"/>
-            <w:r>
-              <w:t>errstate</w:t>
-            </w:r>
-            <w:proofErr w:type="spellEnd"/>
-            <w:r>
-              <w:t xml:space="preserve"> that holds the error state of the API implementation, it shall be  0 for OK if everything is done correctly, and 1 for NOK if anything goes wrong.</w:t>
+            <w:r>
+              <w:t>errstate that holds the error state of the API implementation, it shall be  0 for OK if everything is done correctly, and 1 for NOK if anything goes wrong.</w:t>
             </w:r>
           </w:p>
         </w:tc>
@@ -17335,7 +16716,6 @@
           <w:sz w:val="32"/>
           <w:szCs w:val="32"/>
         </w:rPr>
-        <w:lastRenderedPageBreak/>
         <w:t>Read Input</w:t>
       </w:r>
       <w:bookmarkEnd w:id="37"/>
@@ -17450,7 +16830,6 @@
               <w:ind w:left="864" w:hanging="864"/>
               <w:outlineLvl w:val="3"/>
             </w:pPr>
-            <w:proofErr w:type="spellStart"/>
             <w:r>
               <w:rPr>
                 <w:rFonts w:asciiTheme="minorHAnsi" w:eastAsiaTheme="minorHAnsi" w:hAnsiTheme="minorHAnsi" w:cstheme="minorBidi"/>
@@ -17460,7 +16839,6 @@
               </w:rPr>
               <w:t>errstate</w:t>
             </w:r>
-            <w:proofErr w:type="spellEnd"/>
             <w:r>
               <w:rPr>
                 <w:rFonts w:asciiTheme="minorHAnsi" w:eastAsiaTheme="minorHAnsi" w:hAnsiTheme="minorHAnsi" w:cstheme="minorBidi"/>
@@ -17470,7 +16848,6 @@
               </w:rPr>
               <w:t xml:space="preserve"> </w:t>
             </w:r>
-            <w:proofErr w:type="spellStart"/>
             <w:r>
               <w:rPr>
                 <w:rFonts w:asciiTheme="minorHAnsi" w:eastAsiaTheme="minorHAnsi" w:hAnsiTheme="minorHAnsi" w:cstheme="minorBidi"/>
@@ -17480,7 +16857,6 @@
               </w:rPr>
               <w:t>KEYPAD_errstateReadInput</w:t>
             </w:r>
-            <w:proofErr w:type="spellEnd"/>
             <w:r>
               <w:rPr>
                 <w:rFonts w:asciiTheme="minorHAnsi" w:eastAsiaTheme="minorHAnsi" w:hAnsiTheme="minorHAnsi" w:cstheme="minorBidi"/>
@@ -17591,13 +16967,8 @@
                 <w:numId w:val="10"/>
               </w:numPr>
             </w:pPr>
-            <w:proofErr w:type="spellStart"/>
-            <w:r>
-              <w:t>errstate</w:t>
-            </w:r>
-            <w:proofErr w:type="spellEnd"/>
-            <w:r>
-              <w:t xml:space="preserve"> that holds the error state of the API implementation, it shall be  0 for OK if everything is done correctly, and 1 for NOK if anything goes wrong.</w:t>
+            <w:r>
+              <w:t>errstate that holds the error state of the API implementation, it shall be  0 for OK if everything is done correctly, and 1 for NOK if anything goes wrong.</w:t>
             </w:r>
           </w:p>
         </w:tc>
@@ -17779,7 +17150,6 @@
               <w:ind w:left="864" w:hanging="864"/>
               <w:outlineLvl w:val="3"/>
             </w:pPr>
-            <w:proofErr w:type="spellStart"/>
             <w:r>
               <w:rPr>
                 <w:rFonts w:asciiTheme="minorHAnsi" w:eastAsiaTheme="minorHAnsi" w:hAnsiTheme="minorHAnsi" w:cstheme="minorBidi"/>
@@ -17789,7 +17159,6 @@
               </w:rPr>
               <w:t>errstate</w:t>
             </w:r>
-            <w:proofErr w:type="spellEnd"/>
             <w:r>
               <w:rPr>
                 <w:rFonts w:asciiTheme="minorHAnsi" w:eastAsiaTheme="minorHAnsi" w:hAnsiTheme="minorHAnsi" w:cstheme="minorBidi"/>
@@ -17799,7 +17168,6 @@
               </w:rPr>
               <w:t xml:space="preserve"> </w:t>
             </w:r>
-            <w:proofErr w:type="spellStart"/>
             <w:r>
               <w:rPr>
                 <w:rFonts w:asciiTheme="minorHAnsi" w:eastAsiaTheme="minorHAnsi" w:hAnsiTheme="minorHAnsi" w:cstheme="minorBidi"/>
@@ -17809,7 +17177,6 @@
               </w:rPr>
               <w:t>BUZZER_errstateRunTone</w:t>
             </w:r>
-            <w:proofErr w:type="spellEnd"/>
             <w:r>
               <w:rPr>
                 <w:rFonts w:asciiTheme="minorHAnsi" w:eastAsiaTheme="minorHAnsi" w:hAnsiTheme="minorHAnsi" w:cstheme="minorBidi"/>
@@ -17917,13 +17284,8 @@
                 <w:numId w:val="10"/>
               </w:numPr>
             </w:pPr>
-            <w:proofErr w:type="spellStart"/>
-            <w:r>
-              <w:t>errstate</w:t>
-            </w:r>
-            <w:proofErr w:type="spellEnd"/>
-            <w:r>
-              <w:t xml:space="preserve"> that holds the error state of the API implementation, it shall be  0 for OK if everything is done correctly, and 1 for NOK if anything goes wrong.</w:t>
+            <w:r>
+              <w:t>errstate that holds the error state of the API implementation, it shall be  0 for OK if everything is done correctly, and 1 for NOK if anything goes wrong.</w:t>
             </w:r>
           </w:p>
         </w:tc>
@@ -18107,7 +17469,6 @@
               <w:ind w:left="864" w:hanging="864"/>
               <w:outlineLvl w:val="3"/>
             </w:pPr>
-            <w:proofErr w:type="spellStart"/>
             <w:r>
               <w:rPr>
                 <w:rFonts w:asciiTheme="minorHAnsi" w:eastAsiaTheme="minorHAnsi" w:hAnsiTheme="minorHAnsi" w:cstheme="minorBidi"/>
@@ -18117,7 +17478,6 @@
               </w:rPr>
               <w:t>errstate</w:t>
             </w:r>
-            <w:proofErr w:type="spellEnd"/>
             <w:r>
               <w:rPr>
                 <w:rFonts w:asciiTheme="minorHAnsi" w:eastAsiaTheme="minorHAnsi" w:hAnsiTheme="minorHAnsi" w:cstheme="minorBidi"/>
@@ -18127,7 +17487,6 @@
               </w:rPr>
               <w:t xml:space="preserve"> </w:t>
             </w:r>
-            <w:proofErr w:type="spellStart"/>
             <w:r>
               <w:rPr>
                 <w:rFonts w:asciiTheme="minorHAnsi" w:eastAsiaTheme="minorHAnsi" w:hAnsiTheme="minorHAnsi" w:cstheme="minorBidi"/>
@@ -18137,7 +17496,6 @@
               </w:rPr>
               <w:t>DOMATH_errstateCalculate</w:t>
             </w:r>
-            <w:proofErr w:type="spellEnd"/>
             <w:r>
               <w:rPr>
                 <w:rFonts w:asciiTheme="minorHAnsi" w:eastAsiaTheme="minorHAnsi" w:hAnsiTheme="minorHAnsi" w:cstheme="minorBidi"/>
@@ -18261,6 +17619,7 @@
               </w:numPr>
             </w:pPr>
             <w:r>
+              <w:lastRenderedPageBreak/>
               <w:t>Copy_u8PtrResult</w:t>
             </w:r>
             <w:r>
@@ -18277,6 +17636,7 @@
           </w:tcPr>
           <w:p>
             <w:r>
+              <w:lastRenderedPageBreak/>
               <w:t xml:space="preserve">Return </w:t>
             </w:r>
           </w:p>
@@ -18293,13 +17653,8 @@
                 <w:numId w:val="10"/>
               </w:numPr>
             </w:pPr>
-            <w:proofErr w:type="spellStart"/>
-            <w:r>
-              <w:t>errstate</w:t>
-            </w:r>
-            <w:proofErr w:type="spellEnd"/>
-            <w:r>
-              <w:t xml:space="preserve"> that holds the error state of the API implementation, it shall be  0 for OK if everything is done correctly, and 1 for NOK if anything goes wrong.</w:t>
+            <w:r>
+              <w:t>errstate that holds the error state of the API implementation, it shall be  0 for OK if everything is done correctly, and 1 for NOK if anything goes wrong.</w:t>
             </w:r>
           </w:p>
         </w:tc>
@@ -18357,7 +17712,6 @@
           <w:sz w:val="32"/>
           <w:szCs w:val="32"/>
         </w:rPr>
-        <w:lastRenderedPageBreak/>
         <w:t>Display</w:t>
       </w:r>
       <w:bookmarkEnd w:id="40"/>
@@ -18472,7 +17826,6 @@
               <w:ind w:left="864" w:hanging="864"/>
               <w:outlineLvl w:val="3"/>
             </w:pPr>
-            <w:proofErr w:type="spellStart"/>
             <w:r>
               <w:rPr>
                 <w:rFonts w:asciiTheme="minorHAnsi" w:eastAsiaTheme="minorHAnsi" w:hAnsiTheme="minorHAnsi" w:cstheme="minorBidi"/>
@@ -18482,7 +17835,6 @@
               </w:rPr>
               <w:t>errstate</w:t>
             </w:r>
-            <w:proofErr w:type="spellEnd"/>
             <w:r>
               <w:rPr>
                 <w:rFonts w:asciiTheme="minorHAnsi" w:eastAsiaTheme="minorHAnsi" w:hAnsiTheme="minorHAnsi" w:cstheme="minorBidi"/>
@@ -18492,7 +17844,6 @@
               </w:rPr>
               <w:t xml:space="preserve"> </w:t>
             </w:r>
-            <w:proofErr w:type="spellStart"/>
             <w:r>
               <w:rPr>
                 <w:rFonts w:asciiTheme="minorHAnsi" w:eastAsiaTheme="minorHAnsi" w:hAnsiTheme="minorHAnsi" w:cstheme="minorBidi"/>
@@ -18502,7 +17853,6 @@
               </w:rPr>
               <w:t>DISPLAY_errstateDisplayMsg</w:t>
             </w:r>
-            <w:proofErr w:type="spellEnd"/>
             <w:r>
               <w:rPr>
                 <w:rFonts w:asciiTheme="minorHAnsi" w:eastAsiaTheme="minorHAnsi" w:hAnsiTheme="minorHAnsi" w:cstheme="minorBidi"/>
@@ -18598,11 +17948,9 @@
             <w:r>
               <w:t xml:space="preserve">Copy_u8 </w:t>
             </w:r>
-            <w:proofErr w:type="spellStart"/>
             <w:r>
               <w:t>PtrMsg</w:t>
             </w:r>
-            <w:proofErr w:type="spellEnd"/>
             <w:r>
               <w:t>: pointer that holds the string message to be displayed, it shall be error message or result message depending on mode.</w:t>
             </w:r>
@@ -18633,13 +17981,8 @@
                 <w:numId w:val="10"/>
               </w:numPr>
             </w:pPr>
-            <w:proofErr w:type="spellStart"/>
-            <w:r>
-              <w:t>errstate</w:t>
-            </w:r>
-            <w:proofErr w:type="spellEnd"/>
-            <w:r>
-              <w:t xml:space="preserve"> that holds the error state of the API implementation, it shall be  0 for OK if everything is done correctly, and 1 for NOK if anything goes wrong.</w:t>
+            <w:r>
+              <w:t>errstate that holds the error state of the API implementation, it shall be  0 for OK if everything is done correctly, and 1 for NOK if anything goes wrong.</w:t>
             </w:r>
           </w:p>
         </w:tc>
@@ -18808,7 +18151,6 @@
               <w:ind w:left="864" w:hanging="864"/>
               <w:outlineLvl w:val="3"/>
             </w:pPr>
-            <w:proofErr w:type="spellStart"/>
             <w:r>
               <w:rPr>
                 <w:rFonts w:asciiTheme="minorHAnsi" w:eastAsiaTheme="minorHAnsi" w:hAnsiTheme="minorHAnsi" w:cstheme="minorBidi"/>
@@ -18818,7 +18160,6 @@
               </w:rPr>
               <w:t>errstate</w:t>
             </w:r>
-            <w:proofErr w:type="spellEnd"/>
             <w:r>
               <w:rPr>
                 <w:rFonts w:asciiTheme="minorHAnsi" w:eastAsiaTheme="minorHAnsi" w:hAnsiTheme="minorHAnsi" w:cstheme="minorBidi"/>
@@ -18828,7 +18169,6 @@
               </w:rPr>
               <w:t xml:space="preserve"> </w:t>
             </w:r>
-            <w:proofErr w:type="spellStart"/>
             <w:r>
               <w:rPr>
                 <w:rFonts w:asciiTheme="minorHAnsi" w:eastAsiaTheme="minorHAnsi" w:hAnsiTheme="minorHAnsi" w:cstheme="minorBidi"/>
@@ -18838,7 +18178,6 @@
               </w:rPr>
               <w:t>DISPLAY_errstateClearDisplay</w:t>
             </w:r>
-            <w:proofErr w:type="spellEnd"/>
             <w:r>
               <w:rPr>
                 <w:rFonts w:asciiTheme="minorHAnsi" w:eastAsiaTheme="minorHAnsi" w:hAnsiTheme="minorHAnsi" w:cstheme="minorBidi"/>
@@ -18946,13 +18285,8 @@
                 <w:numId w:val="10"/>
               </w:numPr>
             </w:pPr>
-            <w:proofErr w:type="spellStart"/>
-            <w:r>
-              <w:t>errstate</w:t>
-            </w:r>
-            <w:proofErr w:type="spellEnd"/>
-            <w:r>
-              <w:t xml:space="preserve"> that holds the error state of the API implementation, it shall be  0 for OK if everything is done correctly, and 1 for NOK if anything goes wrong.</w:t>
+            <w:r>
+              <w:t>errstate that holds the error state of the API implementation, it shall be  0 for OK if everything is done correctly, and 1 for NOK if anything goes wrong.</w:t>
             </w:r>
           </w:p>
         </w:tc>
@@ -19061,7 +18395,7 @@
           <w:rPr>
             <w:noProof/>
           </w:rPr>
-          <w:t>23</w:t>
+          <w:t>4</w:t>
         </w:r>
         <w:r>
           <w:rPr>
@@ -19155,7 +18489,7 @@
         <w:sz w:val="28"/>
         <w:szCs w:val="28"/>
       </w:rPr>
-      <w:t>Version 1.3</w:t>
+      <w:t>Version 1.4</w:t>
     </w:r>
   </w:p>
   <w:p>
@@ -22766,7 +22100,7 @@
 </file>
 
 <file path=customXml/itemProps1.xml><?xml version="1.0" encoding="utf-8"?>
-<ds:datastoreItem xmlns:ds="http://schemas.openxmlformats.org/officeDocument/2006/customXml" ds:itemID="{8CD69701-3353-4870-AAB2-9F7B373BEEE7}">
+<ds:datastoreItem xmlns:ds="http://schemas.openxmlformats.org/officeDocument/2006/customXml" ds:itemID="{AD8BEF6E-9BA5-4A57-AB98-8CE51069ED87}">
   <ds:schemaRefs>
     <ds:schemaRef ds:uri="http://schemas.openxmlformats.org/officeDocument/2006/bibliography"/>
   </ds:schemaRefs>

</xml_diff>